<commit_message>
Edited maths doc and example code
</commit_message>
<xml_diff>
--- a/03. mathematics.docx
+++ b/03. mathematics.docx
@@ -123,7 +123,7 @@
           <w:szCs w:val="24"/>
           <w:lang w:eastAsia="en-GB"/>
         </w:rPr>
-        <w:t>/</w:t>
+        <w:t xml:space="preserve">*   </w:t>
       </w:r>
       <w:r>
         <w:rPr>
@@ -131,15 +131,7 @@
           <w:szCs w:val="24"/>
           <w:lang w:eastAsia="en-GB"/>
         </w:rPr>
-        <w:t xml:space="preserve">  </w:t>
-      </w:r>
-      <w:r>
-        <w:rPr>
-          <w:sz w:val="24"/>
-          <w:szCs w:val="24"/>
-          <w:lang w:eastAsia="en-GB"/>
-        </w:rPr>
-        <w:t xml:space="preserve"> divide</w:t>
+        <w:t>multiply</w:t>
       </w:r>
     </w:p>
     <w:p>
@@ -150,6 +142,7 @@
           <w:numId w:val="5"/>
         </w:numPr>
         <w:rPr>
+          <w:rFonts w:hint="eastAsia"/>
           <w:sz w:val="24"/>
           <w:szCs w:val="24"/>
           <w:lang w:eastAsia="en-GB"/>
@@ -161,7 +154,7 @@
           <w:szCs w:val="24"/>
           <w:lang w:eastAsia="en-GB"/>
         </w:rPr>
-        <w:t xml:space="preserve">*   </w:t>
+        <w:t>/</w:t>
       </w:r>
       <w:r>
         <w:rPr>
@@ -169,7 +162,15 @@
           <w:szCs w:val="24"/>
           <w:lang w:eastAsia="en-GB"/>
         </w:rPr>
-        <w:t>multiply</w:t>
+        <w:t xml:space="preserve">  </w:t>
+      </w:r>
+      <w:r>
+        <w:rPr>
+          <w:sz w:val="24"/>
+          <w:szCs w:val="24"/>
+          <w:lang w:eastAsia="en-GB"/>
+        </w:rPr>
+        <w:t xml:space="preserve"> divide</w:t>
       </w:r>
     </w:p>
     <w:p>
@@ -180,6 +181,53 @@
           <w:numId w:val="5"/>
         </w:numPr>
         <w:rPr>
+          <w:rFonts w:hint="eastAsia"/>
+          <w:sz w:val="24"/>
+          <w:szCs w:val="24"/>
+          <w:lang w:eastAsia="en-GB"/>
+        </w:rPr>
+      </w:pPr>
+      <w:r>
+        <w:rPr>
+          <w:rFonts w:hint="eastAsia"/>
+          <w:sz w:val="24"/>
+          <w:szCs w:val="24"/>
+          <w:lang w:eastAsia="ja-JP"/>
+        </w:rPr>
+        <w:t>//  floor division</w:t>
+      </w:r>
+    </w:p>
+    <w:p>
+      <w:pPr>
+        <w:pStyle w:val="ListParagraph"/>
+        <w:numPr>
+          <w:ilvl w:val="0"/>
+          <w:numId w:val="5"/>
+        </w:numPr>
+        <w:rPr>
+          <w:sz w:val="24"/>
+          <w:szCs w:val="24"/>
+          <w:lang w:eastAsia="en-GB"/>
+        </w:rPr>
+      </w:pPr>
+      <w:r>
+        <w:rPr>
+          <w:rFonts w:hint="eastAsia"/>
+          <w:sz w:val="24"/>
+          <w:szCs w:val="24"/>
+          <w:lang w:eastAsia="ja-JP"/>
+        </w:rPr>
+        <w:t>**  exponential</w:t>
+      </w:r>
+    </w:p>
+    <w:p>
+      <w:pPr>
+        <w:pStyle w:val="ListParagraph"/>
+        <w:numPr>
+          <w:ilvl w:val="0"/>
+          <w:numId w:val="5"/>
+        </w:numPr>
+        <w:rPr>
           <w:sz w:val="24"/>
           <w:szCs w:val="24"/>
           <w:lang w:eastAsia="en-GB"/>
@@ -284,14 +332,25 @@
         </w:rPr>
         <w:br/>
       </w:r>
-      <w:r>
-        <w:rPr>
-          <w:rFonts w:ascii="Courier New" w:eastAsia="Times New Roman" w:hAnsi="Courier New" w:cs="Courier New"/>
-          <w:sz w:val="20"/>
-          <w:szCs w:val="20"/>
-          <w:lang w:eastAsia="en-GB"/>
-        </w:rPr>
-        <w:t>print("24 + 8 =", 24 + 8)</w:t>
+      <w:proofErr w:type="gramStart"/>
+      <w:r>
+        <w:rPr>
+          <w:rFonts w:ascii="Courier New" w:eastAsia="Times New Roman" w:hAnsi="Courier New" w:cs="Courier New"/>
+          <w:sz w:val="20"/>
+          <w:szCs w:val="20"/>
+          <w:lang w:eastAsia="en-GB"/>
+        </w:rPr>
+        <w:t>print(</w:t>
+      </w:r>
+      <w:proofErr w:type="gramEnd"/>
+      <w:r>
+        <w:rPr>
+          <w:rFonts w:ascii="Courier New" w:eastAsia="Times New Roman" w:hAnsi="Courier New" w:cs="Courier New"/>
+          <w:sz w:val="20"/>
+          <w:szCs w:val="20"/>
+          <w:lang w:eastAsia="en-GB"/>
+        </w:rPr>
+        <w:t>"24 + 8 =", 24 + 8)</w:t>
       </w:r>
     </w:p>
     <w:p>
@@ -304,14 +363,25 @@
           <w:lang w:eastAsia="en-GB"/>
         </w:rPr>
       </w:pPr>
-      <w:r>
-        <w:rPr>
-          <w:rFonts w:ascii="Courier New" w:eastAsia="Times New Roman" w:hAnsi="Courier New" w:cs="Courier New"/>
-          <w:sz w:val="20"/>
-          <w:szCs w:val="20"/>
-          <w:lang w:eastAsia="en-GB"/>
-        </w:rPr>
-        <w:t>print("88 - 17 =", 88 - 17)</w:t>
+      <w:proofErr w:type="gramStart"/>
+      <w:r>
+        <w:rPr>
+          <w:rFonts w:ascii="Courier New" w:eastAsia="Times New Roman" w:hAnsi="Courier New" w:cs="Courier New"/>
+          <w:sz w:val="20"/>
+          <w:szCs w:val="20"/>
+          <w:lang w:eastAsia="en-GB"/>
+        </w:rPr>
+        <w:t>print(</w:t>
+      </w:r>
+      <w:proofErr w:type="gramEnd"/>
+      <w:r>
+        <w:rPr>
+          <w:rFonts w:ascii="Courier New" w:eastAsia="Times New Roman" w:hAnsi="Courier New" w:cs="Courier New"/>
+          <w:sz w:val="20"/>
+          <w:szCs w:val="20"/>
+          <w:lang w:eastAsia="en-GB"/>
+        </w:rPr>
+        <w:t>"88 - 17 =", 88 - 17)</w:t>
       </w:r>
     </w:p>
     <w:p>
@@ -342,14 +412,25 @@
           <w:lang w:eastAsia="en-GB"/>
         </w:rPr>
       </w:pPr>
-      <w:r>
-        <w:rPr>
-          <w:rFonts w:ascii="Courier New" w:eastAsia="Times New Roman" w:hAnsi="Courier New" w:cs="Courier New"/>
-          <w:sz w:val="20"/>
-          <w:szCs w:val="20"/>
-          <w:lang w:eastAsia="en-GB"/>
-        </w:rPr>
-        <w:t>print("6 * 12 =", 6 * 12)</w:t>
+      <w:proofErr w:type="gramStart"/>
+      <w:r>
+        <w:rPr>
+          <w:rFonts w:ascii="Courier New" w:eastAsia="Times New Roman" w:hAnsi="Courier New" w:cs="Courier New"/>
+          <w:sz w:val="20"/>
+          <w:szCs w:val="20"/>
+          <w:lang w:eastAsia="en-GB"/>
+        </w:rPr>
+        <w:t>print(</w:t>
+      </w:r>
+      <w:proofErr w:type="gramEnd"/>
+      <w:r>
+        <w:rPr>
+          <w:rFonts w:ascii="Courier New" w:eastAsia="Times New Roman" w:hAnsi="Courier New" w:cs="Courier New"/>
+          <w:sz w:val="20"/>
+          <w:szCs w:val="20"/>
+          <w:lang w:eastAsia="en-GB"/>
+        </w:rPr>
+        <w:t>"6 * 12 =", 6 * 12)</w:t>
       </w:r>
     </w:p>
     <w:p>
@@ -374,20 +455,31 @@
         </w:tabs>
         <w:spacing w:after="0" w:line="240" w:lineRule="auto"/>
         <w:rPr>
-          <w:rFonts w:ascii="Courier New" w:eastAsia="Times New Roman" w:hAnsi="Courier New" w:cs="Courier New"/>
-          <w:sz w:val="20"/>
-          <w:szCs w:val="20"/>
-          <w:lang w:eastAsia="en-GB"/>
-        </w:rPr>
-      </w:pPr>
-      <w:r>
-        <w:rPr>
-          <w:rFonts w:ascii="Courier New" w:eastAsia="Times New Roman" w:hAnsi="Courier New" w:cs="Courier New"/>
-          <w:sz w:val="20"/>
-          <w:szCs w:val="20"/>
-          <w:lang w:eastAsia="en-GB"/>
-        </w:rPr>
-        <w:t>print("50 / 2 =", 50 / 2)</w:t>
+          <w:rFonts w:ascii="Courier New" w:hAnsi="Courier New" w:cs="Courier New" w:hint="eastAsia"/>
+          <w:sz w:val="20"/>
+          <w:szCs w:val="20"/>
+          <w:lang w:eastAsia="ja-JP"/>
+        </w:rPr>
+      </w:pPr>
+      <w:proofErr w:type="gramStart"/>
+      <w:r>
+        <w:rPr>
+          <w:rFonts w:ascii="Courier New" w:eastAsia="Times New Roman" w:hAnsi="Courier New" w:cs="Courier New"/>
+          <w:sz w:val="20"/>
+          <w:szCs w:val="20"/>
+          <w:lang w:eastAsia="en-GB"/>
+        </w:rPr>
+        <w:t>print(</w:t>
+      </w:r>
+      <w:proofErr w:type="gramEnd"/>
+      <w:r>
+        <w:rPr>
+          <w:rFonts w:ascii="Courier New" w:eastAsia="Times New Roman" w:hAnsi="Courier New" w:cs="Courier New"/>
+          <w:sz w:val="20"/>
+          <w:szCs w:val="20"/>
+          <w:lang w:eastAsia="en-GB"/>
+        </w:rPr>
+        <w:t>"50 / 2 =", 50 / 2)</w:t>
       </w:r>
     </w:p>
     <w:p>
@@ -412,119 +504,31 @@
         </w:tabs>
         <w:spacing w:after="0" w:line="240" w:lineRule="auto"/>
         <w:rPr>
-          <w:rFonts w:ascii="Courier New" w:eastAsia="Times New Roman" w:hAnsi="Courier New" w:cs="Courier New"/>
-          <w:sz w:val="20"/>
-          <w:szCs w:val="20"/>
-          <w:lang w:eastAsia="en-GB"/>
-        </w:rPr>
-      </w:pPr>
-      <w:r>
-        <w:rPr>
-          <w:rFonts w:ascii="Courier New" w:eastAsia="Times New Roman" w:hAnsi="Courier New" w:cs="Courier New"/>
-          <w:sz w:val="20"/>
-          <w:szCs w:val="20"/>
-          <w:lang w:eastAsia="en-GB"/>
-        </w:rPr>
-        <w:t>print("25 % 4 =", 25 % 4)</w:t>
-      </w:r>
-      <w:r>
-        <w:rPr>
-          <w:rFonts w:ascii="Times New Roman" w:eastAsia="Times New Roman" w:hAnsi="Times New Roman" w:cs="Times New Roman"/>
-          <w:sz w:val="24"/>
-          <w:szCs w:val="24"/>
-          <w:lang w:eastAsia="en-GB"/>
-        </w:rPr>
-        <w:br/>
-      </w:r>
-    </w:p>
-    <w:p>
-      <w:pPr>
-        <w:rPr>
-          <w:lang w:eastAsia="en-GB"/>
-        </w:rPr>
-      </w:pPr>
-      <w:r>
-        <w:rPr>
-          <w:lang w:eastAsia="en-GB"/>
-        </w:rPr>
-        <w:t>Most of those should come naturally to you. However, you might not be familiar with modulus. What modulus does is return the remainder of a division operation. So with 25 % 4, 4 goes into 25 six times with 1 left over.</w:t>
-      </w:r>
-    </w:p>
-    <w:p>
-      <w:pPr>
-        <w:rPr>
-          <w:lang w:eastAsia="en-GB"/>
-        </w:rPr>
-      </w:pPr>
-      <w:r>
-        <w:rPr>
-          <w:lang w:eastAsia="en-GB"/>
-        </w:rPr>
-        <w:t>Save the above code a</w:t>
-      </w:r>
-      <w:r>
-        <w:rPr>
-          <w:lang w:eastAsia="en-GB"/>
-        </w:rPr>
-        <w:t>nd open a new file</w:t>
-      </w:r>
-      <w:r>
-        <w:rPr>
-          <w:lang w:eastAsia="en-GB"/>
-        </w:rPr>
-        <w:t>. Now w</w:t>
-      </w:r>
-      <w:r>
-        <w:rPr>
-          <w:lang w:eastAsia="en-GB"/>
-        </w:rPr>
-        <w:t>e'll try something a bit harder.</w:t>
-      </w:r>
-    </w:p>
-    <w:p>
-      <w:pPr>
-        <w:spacing w:after="0"/>
-        <w:rPr>
-          <w:b/>
-          <w:u w:val="single"/>
-          <w:lang w:eastAsia="en-GB"/>
-        </w:rPr>
-      </w:pPr>
-      <w:r>
-        <w:rPr>
-          <w:b/>
-          <w:u w:val="single"/>
-          <w:lang w:eastAsia="en-GB"/>
-        </w:rPr>
-        <w:t>More_maths.py</w:t>
-      </w:r>
-      <w:bookmarkStart w:id="0" w:name="_GoBack"/>
-      <w:bookmarkEnd w:id="0"/>
-    </w:p>
-    <w:p>
-      <w:pPr>
-        <w:rPr>
-          <w:rFonts w:ascii="Courier New" w:eastAsia="Times New Roman" w:hAnsi="Courier New" w:cs="Courier New"/>
-          <w:sz w:val="20"/>
-          <w:szCs w:val="20"/>
-          <w:lang w:eastAsia="en-GB"/>
-        </w:rPr>
-      </w:pPr>
-      <w:r>
-        <w:rPr>
-          <w:rFonts w:ascii="Times New Roman" w:hAnsi="Times New Roman" w:cs="Times New Roman"/>
-          <w:lang w:eastAsia="en-GB"/>
-        </w:rPr>
-        <w:br/>
-      </w:r>
-      <w:r>
-        <w:rPr>
-          <w:rFonts w:ascii="Courier New" w:eastAsia="Times New Roman" w:hAnsi="Courier New" w:cs="Courier New"/>
-          <w:sz w:val="20"/>
-          <w:szCs w:val="20"/>
-          <w:lang w:eastAsia="en-GB"/>
-        </w:rPr>
-        <w:t>my_int = 18</w:t>
+          <w:rFonts w:ascii="Courier New" w:hAnsi="Courier New" w:cs="Courier New"/>
+          <w:sz w:val="20"/>
+          <w:szCs w:val="20"/>
+          <w:lang w:eastAsia="ja-JP"/>
+        </w:rPr>
+      </w:pPr>
+      <w:proofErr w:type="gramStart"/>
+      <w:r>
+        <w:rPr>
+          <w:rFonts w:ascii="Courier New" w:hAnsi="Courier New" w:cs="Courier New"/>
+          <w:sz w:val="20"/>
+          <w:szCs w:val="20"/>
+          <w:lang w:eastAsia="ja-JP"/>
+        </w:rPr>
+        <w:t>print(</w:t>
+      </w:r>
+      <w:proofErr w:type="gramEnd"/>
+      <w:r>
+        <w:rPr>
+          <w:rFonts w:ascii="Courier New" w:hAnsi="Courier New" w:cs="Courier New"/>
+          <w:sz w:val="20"/>
+          <w:szCs w:val="20"/>
+          <w:lang w:eastAsia="ja-JP"/>
+        </w:rPr>
+        <w:t>"81.7 // 12 =", 81.7 // 12)</w:t>
       </w:r>
     </w:p>
     <w:p>
@@ -549,29 +553,31 @@
         </w:tabs>
         <w:spacing w:after="0" w:line="240" w:lineRule="auto"/>
         <w:rPr>
-          <w:rFonts w:ascii="Courier New" w:eastAsia="Times New Roman" w:hAnsi="Courier New" w:cs="Courier New"/>
-          <w:sz w:val="20"/>
-          <w:szCs w:val="20"/>
-          <w:lang w:eastAsia="en-GB"/>
-        </w:rPr>
-      </w:pPr>
-      <w:r>
-        <w:rPr>
-          <w:rFonts w:ascii="Courier New" w:eastAsia="Times New Roman" w:hAnsi="Courier New" w:cs="Courier New"/>
-          <w:sz w:val="20"/>
-          <w:szCs w:val="20"/>
-          <w:lang w:eastAsia="en-GB"/>
-        </w:rPr>
-        <w:t>result = (my_int + 6) * 3</w:t>
-      </w:r>
-      <w:r>
-        <w:rPr>
-          <w:rFonts w:ascii="Courier New" w:eastAsia="Times New Roman" w:hAnsi="Courier New" w:cs="Courier New"/>
-          <w:sz w:val="20"/>
-          <w:szCs w:val="20"/>
-          <w:lang w:eastAsia="en-GB"/>
-        </w:rPr>
-        <w:br/>
+          <w:rFonts w:ascii="Courier New" w:hAnsi="Courier New" w:cs="Courier New" w:hint="eastAsia"/>
+          <w:sz w:val="20"/>
+          <w:szCs w:val="20"/>
+          <w:lang w:eastAsia="ja-JP"/>
+        </w:rPr>
+      </w:pPr>
+      <w:proofErr w:type="gramStart"/>
+      <w:r>
+        <w:rPr>
+          <w:rFonts w:ascii="Courier New" w:hAnsi="Courier New" w:cs="Courier New"/>
+          <w:sz w:val="20"/>
+          <w:szCs w:val="20"/>
+          <w:lang w:eastAsia="ja-JP"/>
+        </w:rPr>
+        <w:t>print(</w:t>
+      </w:r>
+      <w:proofErr w:type="gramEnd"/>
+      <w:r>
+        <w:rPr>
+          <w:rFonts w:ascii="Courier New" w:hAnsi="Courier New" w:cs="Courier New"/>
+          <w:sz w:val="20"/>
+          <w:szCs w:val="20"/>
+          <w:lang w:eastAsia="ja-JP"/>
+        </w:rPr>
+        <w:t>"5 ** 3 =", 5 ** 3)</w:t>
       </w:r>
     </w:p>
     <w:p>
@@ -602,23 +608,193 @@
           <w:lang w:eastAsia="en-GB"/>
         </w:rPr>
       </w:pPr>
-      <w:r>
-        <w:rPr>
-          <w:rFonts w:ascii="Courier New" w:eastAsia="Times New Roman" w:hAnsi="Courier New" w:cs="Courier New"/>
-          <w:sz w:val="20"/>
-          <w:szCs w:val="20"/>
-          <w:lang w:eastAsia="en-GB"/>
-        </w:rPr>
-        <w:t>print("Result:", result)</w:t>
-      </w:r>
-      <w:r>
-        <w:rPr>
-          <w:rFonts w:ascii="Courier New" w:eastAsia="Times New Roman" w:hAnsi="Courier New" w:cs="Courier New"/>
-          <w:sz w:val="20"/>
-          <w:szCs w:val="20"/>
+      <w:proofErr w:type="gramStart"/>
+      <w:r>
+        <w:rPr>
+          <w:rFonts w:ascii="Courier New" w:eastAsia="Times New Roman" w:hAnsi="Courier New" w:cs="Courier New"/>
+          <w:sz w:val="20"/>
+          <w:szCs w:val="20"/>
+          <w:lang w:eastAsia="en-GB"/>
+        </w:rPr>
+        <w:t>print(</w:t>
+      </w:r>
+      <w:proofErr w:type="gramEnd"/>
+      <w:r>
+        <w:rPr>
+          <w:rFonts w:ascii="Courier New" w:eastAsia="Times New Roman" w:hAnsi="Courier New" w:cs="Courier New"/>
+          <w:sz w:val="20"/>
+          <w:szCs w:val="20"/>
+          <w:lang w:eastAsia="en-GB"/>
+        </w:rPr>
+        <w:t>"25 % 4 =", 25 % 4)</w:t>
+      </w:r>
+      <w:r>
+        <w:rPr>
+          <w:rFonts w:ascii="Times New Roman" w:eastAsia="Times New Roman" w:hAnsi="Times New Roman" w:cs="Times New Roman"/>
+          <w:sz w:val="24"/>
+          <w:szCs w:val="24"/>
           <w:lang w:eastAsia="en-GB"/>
         </w:rPr>
         <w:br/>
+      </w:r>
+    </w:p>
+    <w:p>
+      <w:pPr>
+        <w:rPr>
+          <w:rFonts w:hint="eastAsia"/>
+          <w:lang w:eastAsia="ja-JP"/>
+        </w:rPr>
+      </w:pPr>
+      <w:r>
+        <w:rPr>
+          <w:rFonts w:hint="eastAsia"/>
+          <w:lang w:eastAsia="ja-JP"/>
+        </w:rPr>
+        <w:t>The first four operators</w:t>
+      </w:r>
+      <w:r>
+        <w:rPr>
+          <w:lang w:eastAsia="en-GB"/>
+        </w:rPr>
+        <w:t xml:space="preserve"> should come naturally </w:t>
+      </w:r>
+      <w:r>
+        <w:rPr>
+          <w:lang w:eastAsia="en-GB"/>
+        </w:rPr>
+        <w:t>to you</w:t>
+      </w:r>
+      <w:r>
+        <w:rPr>
+          <w:rFonts w:hint="eastAsia"/>
+          <w:lang w:eastAsia="ja-JP"/>
+        </w:rPr>
+        <w:t>, though the other three may not be so clear.</w:t>
+      </w:r>
+    </w:p>
+    <w:p>
+      <w:pPr>
+        <w:rPr>
+          <w:lang w:eastAsia="en-GB"/>
+        </w:rPr>
+      </w:pPr>
+      <w:r>
+        <w:rPr>
+          <w:lang w:eastAsia="en-GB"/>
+        </w:rPr>
+        <w:t xml:space="preserve"> </w:t>
+      </w:r>
+      <w:r>
+        <w:rPr>
+          <w:rFonts w:hint="eastAsia"/>
+          <w:lang w:eastAsia="ja-JP"/>
+        </w:rPr>
+        <w:t>Floor division simply rounds down the result from a division operation, so while 81.7 / 12 would normally result in 6.8083333333333</w:t>
+      </w:r>
+      <w:r>
+        <w:rPr>
+          <w:lang w:eastAsia="ja-JP"/>
+        </w:rPr>
+        <w:t>…</w:t>
+      </w:r>
+      <w:r>
+        <w:rPr>
+          <w:rFonts w:hint="eastAsia"/>
+          <w:lang w:eastAsia="ja-JP"/>
+        </w:rPr>
+        <w:t xml:space="preserve">, 81.7 // 12 will return 6.0. Exponential simply multiplies a number to a given power, so 5 ** 3 here is equivalent to 5 * 5 * 5. </w:t>
+      </w:r>
+      <w:r>
+        <w:rPr>
+          <w:lang w:eastAsia="en-GB"/>
+        </w:rPr>
+        <w:t>What modulus does is return the remainder of a division operation. So with 25 % 4, 4 goes into 25 six times with 1 left over.</w:t>
+      </w:r>
+    </w:p>
+    <w:p>
+      <w:pPr>
+        <w:rPr>
+          <w:lang w:eastAsia="en-GB"/>
+        </w:rPr>
+      </w:pPr>
+      <w:r>
+        <w:rPr>
+          <w:lang w:eastAsia="en-GB"/>
+        </w:rPr>
+        <w:t>Save the above code a</w:t>
+      </w:r>
+      <w:r>
+        <w:rPr>
+          <w:lang w:eastAsia="en-GB"/>
+        </w:rPr>
+        <w:t>nd open a new file</w:t>
+      </w:r>
+      <w:r>
+        <w:rPr>
+          <w:lang w:eastAsia="en-GB"/>
+        </w:rPr>
+        <w:t>. Now w</w:t>
+      </w:r>
+      <w:r>
+        <w:rPr>
+          <w:lang w:eastAsia="en-GB"/>
+        </w:rPr>
+        <w:t>e'll try something a bit harder.</w:t>
+      </w:r>
+    </w:p>
+    <w:p>
+      <w:pPr>
+        <w:spacing w:after="0"/>
+        <w:rPr>
+          <w:b/>
+          <w:u w:val="single"/>
+          <w:lang w:eastAsia="en-GB"/>
+        </w:rPr>
+      </w:pPr>
+      <w:r>
+        <w:rPr>
+          <w:b/>
+          <w:u w:val="single"/>
+          <w:lang w:eastAsia="en-GB"/>
+        </w:rPr>
+        <w:t>More_maths.py</w:t>
+      </w:r>
+    </w:p>
+    <w:p>
+      <w:pPr>
+        <w:rPr>
+          <w:rFonts w:ascii="Courier New" w:eastAsia="Times New Roman" w:hAnsi="Courier New" w:cs="Courier New"/>
+          <w:sz w:val="20"/>
+          <w:szCs w:val="20"/>
+          <w:lang w:eastAsia="en-GB"/>
+        </w:rPr>
+      </w:pPr>
+      <w:r>
+        <w:rPr>
+          <w:rFonts w:ascii="Times New Roman" w:hAnsi="Times New Roman" w:cs="Times New Roman"/>
+          <w:lang w:eastAsia="en-GB"/>
+        </w:rPr>
+        <w:br/>
+      </w:r>
+      <w:proofErr w:type="spellStart"/>
+      <w:r>
+        <w:rPr>
+          <w:rFonts w:ascii="Courier New" w:eastAsia="Times New Roman" w:hAnsi="Courier New" w:cs="Courier New"/>
+          <w:sz w:val="20"/>
+          <w:szCs w:val="20"/>
+          <w:lang w:eastAsia="en-GB"/>
+        </w:rPr>
+        <w:t>my_int</w:t>
+      </w:r>
+      <w:proofErr w:type="spellEnd"/>
+      <w:r>
+        <w:rPr>
+          <w:rFonts w:ascii="Courier New" w:eastAsia="Times New Roman" w:hAnsi="Courier New" w:cs="Courier New"/>
+          <w:sz w:val="20"/>
+          <w:szCs w:val="20"/>
+          <w:lang w:eastAsia="en-GB"/>
+        </w:rPr>
+        <w:t xml:space="preserve"> = 18</w:t>
       </w:r>
     </w:p>
     <w:p>
@@ -649,14 +825,54 @@
           <w:lang w:eastAsia="en-GB"/>
         </w:rPr>
       </w:pPr>
-      <w:r>
-        <w:rPr>
-          <w:rFonts w:ascii="Courier New" w:eastAsia="Times New Roman" w:hAnsi="Courier New" w:cs="Courier New"/>
-          <w:sz w:val="20"/>
-          <w:szCs w:val="20"/>
-          <w:lang w:eastAsia="en-GB"/>
-        </w:rPr>
-        <w:t>apples = 7</w:t>
+      <w:proofErr w:type="gramStart"/>
+      <w:r>
+        <w:rPr>
+          <w:rFonts w:ascii="Courier New" w:eastAsia="Times New Roman" w:hAnsi="Courier New" w:cs="Courier New"/>
+          <w:sz w:val="20"/>
+          <w:szCs w:val="20"/>
+          <w:lang w:eastAsia="en-GB"/>
+        </w:rPr>
+        <w:t>result</w:t>
+      </w:r>
+      <w:proofErr w:type="gramEnd"/>
+      <w:r>
+        <w:rPr>
+          <w:rFonts w:ascii="Courier New" w:eastAsia="Times New Roman" w:hAnsi="Courier New" w:cs="Courier New"/>
+          <w:sz w:val="20"/>
+          <w:szCs w:val="20"/>
+          <w:lang w:eastAsia="en-GB"/>
+        </w:rPr>
+        <w:t xml:space="preserve"> = (</w:t>
+      </w:r>
+      <w:proofErr w:type="spellStart"/>
+      <w:r>
+        <w:rPr>
+          <w:rFonts w:ascii="Courier New" w:eastAsia="Times New Roman" w:hAnsi="Courier New" w:cs="Courier New"/>
+          <w:sz w:val="20"/>
+          <w:szCs w:val="20"/>
+          <w:lang w:eastAsia="en-GB"/>
+        </w:rPr>
+        <w:t>my_int</w:t>
+      </w:r>
+      <w:proofErr w:type="spellEnd"/>
+      <w:r>
+        <w:rPr>
+          <w:rFonts w:ascii="Courier New" w:eastAsia="Times New Roman" w:hAnsi="Courier New" w:cs="Courier New"/>
+          <w:sz w:val="20"/>
+          <w:szCs w:val="20"/>
+          <w:lang w:eastAsia="en-GB"/>
+        </w:rPr>
+        <w:t xml:space="preserve"> + 6) * 3</w:t>
+      </w:r>
+      <w:r>
+        <w:rPr>
+          <w:rFonts w:ascii="Courier New" w:eastAsia="Times New Roman" w:hAnsi="Courier New" w:cs="Courier New"/>
+          <w:sz w:val="20"/>
+          <w:szCs w:val="20"/>
+          <w:lang w:eastAsia="en-GB"/>
+        </w:rPr>
+        <w:br/>
       </w:r>
     </w:p>
     <w:p>
@@ -687,14 +903,34 @@
           <w:lang w:eastAsia="en-GB"/>
         </w:rPr>
       </w:pPr>
-      <w:r>
-        <w:rPr>
-          <w:rFonts w:ascii="Courier New" w:eastAsia="Times New Roman" w:hAnsi="Courier New" w:cs="Courier New"/>
-          <w:sz w:val="20"/>
-          <w:szCs w:val="20"/>
-          <w:lang w:eastAsia="en-GB"/>
-        </w:rPr>
-        <w:t>oranges = 12</w:t>
+      <w:proofErr w:type="gramStart"/>
+      <w:r>
+        <w:rPr>
+          <w:rFonts w:ascii="Courier New" w:eastAsia="Times New Roman" w:hAnsi="Courier New" w:cs="Courier New"/>
+          <w:sz w:val="20"/>
+          <w:szCs w:val="20"/>
+          <w:lang w:eastAsia="en-GB"/>
+        </w:rPr>
+        <w:t>print(</w:t>
+      </w:r>
+      <w:proofErr w:type="gramEnd"/>
+      <w:r>
+        <w:rPr>
+          <w:rFonts w:ascii="Courier New" w:eastAsia="Times New Roman" w:hAnsi="Courier New" w:cs="Courier New"/>
+          <w:sz w:val="20"/>
+          <w:szCs w:val="20"/>
+          <w:lang w:eastAsia="en-GB"/>
+        </w:rPr>
+        <w:t>"Result:", result)</w:t>
+      </w:r>
+      <w:r>
+        <w:rPr>
+          <w:rFonts w:ascii="Courier New" w:eastAsia="Times New Roman" w:hAnsi="Courier New" w:cs="Courier New"/>
+          <w:sz w:val="20"/>
+          <w:szCs w:val="20"/>
+          <w:lang w:eastAsia="en-GB"/>
+        </w:rPr>
+        <w:br/>
       </w:r>
     </w:p>
     <w:p>
@@ -725,23 +961,25 @@
           <w:lang w:eastAsia="en-GB"/>
         </w:rPr>
       </w:pPr>
-      <w:r>
-        <w:rPr>
-          <w:rFonts w:ascii="Courier New" w:eastAsia="Times New Roman" w:hAnsi="Courier New" w:cs="Courier New"/>
-          <w:sz w:val="20"/>
-          <w:szCs w:val="20"/>
-          <w:lang w:eastAsia="en-GB"/>
-        </w:rPr>
-        <w:t>bananas = 5</w:t>
-      </w:r>
-      <w:r>
-        <w:rPr>
-          <w:rFonts w:ascii="Courier New" w:eastAsia="Times New Roman" w:hAnsi="Courier New" w:cs="Courier New"/>
-          <w:sz w:val="20"/>
-          <w:szCs w:val="20"/>
-          <w:lang w:eastAsia="en-GB"/>
-        </w:rPr>
-        <w:br/>
+      <w:proofErr w:type="gramStart"/>
+      <w:r>
+        <w:rPr>
+          <w:rFonts w:ascii="Courier New" w:eastAsia="Times New Roman" w:hAnsi="Courier New" w:cs="Courier New"/>
+          <w:sz w:val="20"/>
+          <w:szCs w:val="20"/>
+          <w:lang w:eastAsia="en-GB"/>
+        </w:rPr>
+        <w:t>apples</w:t>
+      </w:r>
+      <w:proofErr w:type="gramEnd"/>
+      <w:r>
+        <w:rPr>
+          <w:rFonts w:ascii="Courier New" w:eastAsia="Times New Roman" w:hAnsi="Courier New" w:cs="Courier New"/>
+          <w:sz w:val="20"/>
+          <w:szCs w:val="20"/>
+          <w:lang w:eastAsia="en-GB"/>
+        </w:rPr>
+        <w:t xml:space="preserve"> = 7</w:t>
       </w:r>
     </w:p>
     <w:p>
@@ -772,23 +1010,25 @@
           <w:lang w:eastAsia="en-GB"/>
         </w:rPr>
       </w:pPr>
-      <w:r>
-        <w:rPr>
-          <w:rFonts w:ascii="Courier New" w:eastAsia="Times New Roman" w:hAnsi="Courier New" w:cs="Courier New"/>
-          <w:sz w:val="20"/>
-          <w:szCs w:val="20"/>
-          <w:lang w:eastAsia="en-GB"/>
-        </w:rPr>
-        <w:t>average = int((apples + oranges + bananas) / 3)</w:t>
-      </w:r>
-      <w:r>
-        <w:rPr>
-          <w:rFonts w:ascii="Courier New" w:eastAsia="Times New Roman" w:hAnsi="Courier New" w:cs="Courier New"/>
-          <w:sz w:val="20"/>
-          <w:szCs w:val="20"/>
-          <w:lang w:eastAsia="en-GB"/>
-        </w:rPr>
-        <w:br/>
+      <w:proofErr w:type="gramStart"/>
+      <w:r>
+        <w:rPr>
+          <w:rFonts w:ascii="Courier New" w:eastAsia="Times New Roman" w:hAnsi="Courier New" w:cs="Courier New"/>
+          <w:sz w:val="20"/>
+          <w:szCs w:val="20"/>
+          <w:lang w:eastAsia="en-GB"/>
+        </w:rPr>
+        <w:t>oranges</w:t>
+      </w:r>
+      <w:proofErr w:type="gramEnd"/>
+      <w:r>
+        <w:rPr>
+          <w:rFonts w:ascii="Courier New" w:eastAsia="Times New Roman" w:hAnsi="Courier New" w:cs="Courier New"/>
+          <w:sz w:val="20"/>
+          <w:szCs w:val="20"/>
+          <w:lang w:eastAsia="en-GB"/>
+        </w:rPr>
+        <w:t xml:space="preserve"> = 12</w:t>
       </w:r>
     </w:p>
     <w:p>
@@ -819,14 +1059,25 @@
           <w:lang w:eastAsia="en-GB"/>
         </w:rPr>
       </w:pPr>
-      <w:r>
-        <w:rPr>
-          <w:rFonts w:ascii="Courier New" w:eastAsia="Times New Roman" w:hAnsi="Courier New" w:cs="Courier New"/>
-          <w:sz w:val="20"/>
-          <w:szCs w:val="20"/>
-          <w:lang w:eastAsia="en-GB"/>
-        </w:rPr>
-        <w:t>print("Average fruit quantity:", average)</w:t>
+      <w:proofErr w:type="gramStart"/>
+      <w:r>
+        <w:rPr>
+          <w:rFonts w:ascii="Courier New" w:eastAsia="Times New Roman" w:hAnsi="Courier New" w:cs="Courier New"/>
+          <w:sz w:val="20"/>
+          <w:szCs w:val="20"/>
+          <w:lang w:eastAsia="en-GB"/>
+        </w:rPr>
+        <w:t>bananas</w:t>
+      </w:r>
+      <w:proofErr w:type="gramEnd"/>
+      <w:r>
+        <w:rPr>
+          <w:rFonts w:ascii="Courier New" w:eastAsia="Times New Roman" w:hAnsi="Courier New" w:cs="Courier New"/>
+          <w:sz w:val="20"/>
+          <w:szCs w:val="20"/>
+          <w:lang w:eastAsia="en-GB"/>
+        </w:rPr>
+        <w:t xml:space="preserve"> = 5</w:t>
       </w:r>
       <w:r>
         <w:rPr>
@@ -866,14 +1117,54 @@
           <w:lang w:eastAsia="en-GB"/>
         </w:rPr>
       </w:pPr>
-      <w:r>
-        <w:rPr>
-          <w:rFonts w:ascii="Courier New" w:eastAsia="Times New Roman" w:hAnsi="Courier New" w:cs="Courier New"/>
-          <w:sz w:val="20"/>
-          <w:szCs w:val="20"/>
-          <w:lang w:eastAsia="en-GB"/>
-        </w:rPr>
-        <w:t>operation = 3 + 2 + 1 - 5 + 4 % 2 - 1 / 4 + 6</w:t>
+      <w:proofErr w:type="gramStart"/>
+      <w:r>
+        <w:rPr>
+          <w:rFonts w:ascii="Courier New" w:eastAsia="Times New Roman" w:hAnsi="Courier New" w:cs="Courier New"/>
+          <w:sz w:val="20"/>
+          <w:szCs w:val="20"/>
+          <w:lang w:eastAsia="en-GB"/>
+        </w:rPr>
+        <w:t>average</w:t>
+      </w:r>
+      <w:proofErr w:type="gramEnd"/>
+      <w:r>
+        <w:rPr>
+          <w:rFonts w:ascii="Courier New" w:eastAsia="Times New Roman" w:hAnsi="Courier New" w:cs="Courier New"/>
+          <w:sz w:val="20"/>
+          <w:szCs w:val="20"/>
+          <w:lang w:eastAsia="en-GB"/>
+        </w:rPr>
+        <w:t xml:space="preserve"> = </w:t>
+      </w:r>
+      <w:proofErr w:type="spellStart"/>
+      <w:r>
+        <w:rPr>
+          <w:rFonts w:ascii="Courier New" w:eastAsia="Times New Roman" w:hAnsi="Courier New" w:cs="Courier New"/>
+          <w:sz w:val="20"/>
+          <w:szCs w:val="20"/>
+          <w:lang w:eastAsia="en-GB"/>
+        </w:rPr>
+        <w:t>int</w:t>
+      </w:r>
+      <w:proofErr w:type="spellEnd"/>
+      <w:r>
+        <w:rPr>
+          <w:rFonts w:ascii="Courier New" w:eastAsia="Times New Roman" w:hAnsi="Courier New" w:cs="Courier New"/>
+          <w:sz w:val="20"/>
+          <w:szCs w:val="20"/>
+          <w:lang w:eastAsia="en-GB"/>
+        </w:rPr>
+        <w:t>((apples + oranges + bananas) / 3)</w:t>
+      </w:r>
+      <w:r>
+        <w:rPr>
+          <w:rFonts w:ascii="Courier New" w:eastAsia="Times New Roman" w:hAnsi="Courier New" w:cs="Courier New"/>
+          <w:sz w:val="20"/>
+          <w:szCs w:val="20"/>
+          <w:lang w:eastAsia="en-GB"/>
+        </w:rPr>
+        <w:br/>
       </w:r>
     </w:p>
     <w:p>
@@ -904,6 +1195,35 @@
           <w:lang w:eastAsia="en-GB"/>
         </w:rPr>
       </w:pPr>
+      <w:proofErr w:type="gramStart"/>
+      <w:r>
+        <w:rPr>
+          <w:rFonts w:ascii="Courier New" w:eastAsia="Times New Roman" w:hAnsi="Courier New" w:cs="Courier New"/>
+          <w:sz w:val="20"/>
+          <w:szCs w:val="20"/>
+          <w:lang w:eastAsia="en-GB"/>
+        </w:rPr>
+        <w:t>print(</w:t>
+      </w:r>
+      <w:proofErr w:type="gramEnd"/>
+      <w:r>
+        <w:rPr>
+          <w:rFonts w:ascii="Courier New" w:eastAsia="Times New Roman" w:hAnsi="Courier New" w:cs="Courier New"/>
+          <w:sz w:val="20"/>
+          <w:szCs w:val="20"/>
+          <w:lang w:eastAsia="en-GB"/>
+        </w:rPr>
+        <w:t>"Average fruit quantity:", average)</w:t>
+      </w:r>
+      <w:r>
+        <w:rPr>
+          <w:rFonts w:ascii="Courier New" w:eastAsia="Times New Roman" w:hAnsi="Courier New" w:cs="Courier New"/>
+          <w:sz w:val="20"/>
+          <w:szCs w:val="20"/>
+          <w:lang w:eastAsia="en-GB"/>
+        </w:rPr>
+        <w:br/>
+      </w:r>
     </w:p>
     <w:p>
       <w:pPr>
@@ -933,23 +1253,25 @@
           <w:lang w:eastAsia="en-GB"/>
         </w:rPr>
       </w:pPr>
-      <w:r>
-        <w:rPr>
-          <w:rFonts w:ascii="Courier New" w:eastAsia="Times New Roman" w:hAnsi="Courier New" w:cs="Courier New"/>
-          <w:sz w:val="20"/>
-          <w:szCs w:val="20"/>
-          <w:lang w:eastAsia="en-GB"/>
-        </w:rPr>
-        <w:t>print("Operation:", operation)</w:t>
-      </w:r>
-      <w:r>
-        <w:rPr>
-          <w:rFonts w:ascii="Courier New" w:eastAsia="Times New Roman" w:hAnsi="Courier New" w:cs="Courier New"/>
-          <w:sz w:val="20"/>
-          <w:szCs w:val="20"/>
-          <w:lang w:eastAsia="en-GB"/>
-        </w:rPr>
-        <w:br/>
+      <w:proofErr w:type="gramStart"/>
+      <w:r>
+        <w:rPr>
+          <w:rFonts w:ascii="Courier New" w:eastAsia="Times New Roman" w:hAnsi="Courier New" w:cs="Courier New"/>
+          <w:sz w:val="20"/>
+          <w:szCs w:val="20"/>
+          <w:lang w:eastAsia="en-GB"/>
+        </w:rPr>
+        <w:t>operation</w:t>
+      </w:r>
+      <w:proofErr w:type="gramEnd"/>
+      <w:r>
+        <w:rPr>
+          <w:rFonts w:ascii="Courier New" w:eastAsia="Times New Roman" w:hAnsi="Courier New" w:cs="Courier New"/>
+          <w:sz w:val="20"/>
+          <w:szCs w:val="20"/>
+          <w:lang w:eastAsia="en-GB"/>
+        </w:rPr>
+        <w:t xml:space="preserve"> = 3 + 2 + 1 - 5 + 4 % 2 - 1 / 4 + 6</w:t>
       </w:r>
     </w:p>
     <w:p>
@@ -980,15 +1302,6 @@
           <w:lang w:eastAsia="en-GB"/>
         </w:rPr>
       </w:pPr>
-      <w:r>
-        <w:rPr>
-          <w:rFonts w:ascii="Courier New" w:eastAsia="Times New Roman" w:hAnsi="Courier New" w:cs="Courier New"/>
-          <w:sz w:val="20"/>
-          <w:szCs w:val="20"/>
-          <w:lang w:eastAsia="en-GB"/>
-        </w:rPr>
-        <w:t>minute = 1</w:t>
-      </w:r>
     </w:p>
     <w:p>
       <w:pPr>
@@ -1018,14 +1331,34 @@
           <w:lang w:eastAsia="en-GB"/>
         </w:rPr>
       </w:pPr>
-      <w:r>
-        <w:rPr>
-          <w:rFonts w:ascii="Courier New" w:eastAsia="Times New Roman" w:hAnsi="Courier New" w:cs="Courier New"/>
-          <w:sz w:val="20"/>
-          <w:szCs w:val="20"/>
-          <w:lang w:eastAsia="en-GB"/>
-        </w:rPr>
-        <w:t>hour = minute * 60</w:t>
+      <w:proofErr w:type="gramStart"/>
+      <w:r>
+        <w:rPr>
+          <w:rFonts w:ascii="Courier New" w:eastAsia="Times New Roman" w:hAnsi="Courier New" w:cs="Courier New"/>
+          <w:sz w:val="20"/>
+          <w:szCs w:val="20"/>
+          <w:lang w:eastAsia="en-GB"/>
+        </w:rPr>
+        <w:t>print(</w:t>
+      </w:r>
+      <w:proofErr w:type="gramEnd"/>
+      <w:r>
+        <w:rPr>
+          <w:rFonts w:ascii="Courier New" w:eastAsia="Times New Roman" w:hAnsi="Courier New" w:cs="Courier New"/>
+          <w:sz w:val="20"/>
+          <w:szCs w:val="20"/>
+          <w:lang w:eastAsia="en-GB"/>
+        </w:rPr>
+        <w:t>"Operation:", operation)</w:t>
+      </w:r>
+      <w:r>
+        <w:rPr>
+          <w:rFonts w:ascii="Courier New" w:eastAsia="Times New Roman" w:hAnsi="Courier New" w:cs="Courier New"/>
+          <w:sz w:val="20"/>
+          <w:szCs w:val="20"/>
+          <w:lang w:eastAsia="en-GB"/>
+        </w:rPr>
+        <w:br/>
       </w:r>
     </w:p>
     <w:p>
@@ -1056,14 +1389,25 @@
           <w:lang w:eastAsia="en-GB"/>
         </w:rPr>
       </w:pPr>
-      <w:r>
-        <w:rPr>
-          <w:rFonts w:ascii="Courier New" w:eastAsia="Times New Roman" w:hAnsi="Courier New" w:cs="Courier New"/>
-          <w:sz w:val="20"/>
-          <w:szCs w:val="20"/>
-          <w:lang w:eastAsia="en-GB"/>
-        </w:rPr>
-        <w:t>minutes_in_12_weeks = ((hour * 24) * 7) * 12</w:t>
+      <w:proofErr w:type="gramStart"/>
+      <w:r>
+        <w:rPr>
+          <w:rFonts w:ascii="Courier New" w:eastAsia="Times New Roman" w:hAnsi="Courier New" w:cs="Courier New"/>
+          <w:sz w:val="20"/>
+          <w:szCs w:val="20"/>
+          <w:lang w:eastAsia="en-GB"/>
+        </w:rPr>
+        <w:t>minute</w:t>
+      </w:r>
+      <w:proofErr w:type="gramEnd"/>
+      <w:r>
+        <w:rPr>
+          <w:rFonts w:ascii="Courier New" w:eastAsia="Times New Roman" w:hAnsi="Courier New" w:cs="Courier New"/>
+          <w:sz w:val="20"/>
+          <w:szCs w:val="20"/>
+          <w:lang w:eastAsia="en-GB"/>
+        </w:rPr>
+        <w:t xml:space="preserve"> = 1</w:t>
       </w:r>
     </w:p>
     <w:p>
@@ -1094,6 +1438,26 @@
           <w:lang w:eastAsia="en-GB"/>
         </w:rPr>
       </w:pPr>
+      <w:proofErr w:type="gramStart"/>
+      <w:r>
+        <w:rPr>
+          <w:rFonts w:ascii="Courier New" w:eastAsia="Times New Roman" w:hAnsi="Courier New" w:cs="Courier New"/>
+          <w:sz w:val="20"/>
+          <w:szCs w:val="20"/>
+          <w:lang w:eastAsia="en-GB"/>
+        </w:rPr>
+        <w:t>hour</w:t>
+      </w:r>
+      <w:proofErr w:type="gramEnd"/>
+      <w:r>
+        <w:rPr>
+          <w:rFonts w:ascii="Courier New" w:eastAsia="Times New Roman" w:hAnsi="Courier New" w:cs="Courier New"/>
+          <w:sz w:val="20"/>
+          <w:szCs w:val="20"/>
+          <w:lang w:eastAsia="en-GB"/>
+        </w:rPr>
+        <w:t xml:space="preserve"> = minute * 60</w:t>
+      </w:r>
     </w:p>
     <w:p>
       <w:pPr>
@@ -1130,178 +1494,7 @@
           <w:szCs w:val="20"/>
           <w:lang w:eastAsia="en-GB"/>
         </w:rPr>
-        <w:t>print("Minutes in a 12 week period:", minutes_in_12_weeks)</w:t>
-      </w:r>
-    </w:p>
-    <w:p>
-      <w:pPr>
-        <w:spacing w:after="0" w:line="240" w:lineRule="auto"/>
-        <w:rPr>
-          <w:rFonts w:ascii="Times New Roman" w:eastAsia="Times New Roman" w:hAnsi="Times New Roman" w:cs="Times New Roman"/>
-          <w:sz w:val="24"/>
-          <w:szCs w:val="24"/>
-          <w:lang w:eastAsia="en-GB"/>
-        </w:rPr>
-      </w:pPr>
-    </w:p>
-    <w:p>
-      <w:pPr>
-        <w:rPr>
-          <w:lang w:eastAsia="en-GB"/>
-        </w:rPr>
-      </w:pPr>
-      <w:r>
-        <w:rPr>
-          <w:lang w:eastAsia="en-GB"/>
-        </w:rPr>
-        <w:t>One thing to point out before we continue is the use of 'int()' when calculating an average of 3 values. 'int()' forces the result of the operation to be an integer rather than a float, basically removing the decimal point and any numbers following it. It depends on the situation, but there are times when you may want to force your variable data types for consistency. Maintaining control over data types can also help prevent unwanted results.</w:t>
-      </w:r>
-    </w:p>
-    <w:p>
-      <w:pPr>
-        <w:rPr>
-          <w:lang w:eastAsia="en-GB"/>
-        </w:rPr>
-      </w:pPr>
-      <w:r>
-        <w:rPr>
-          <w:lang w:eastAsia="en-GB"/>
-        </w:rPr>
-        <w:t>As you can see we can create some rather long operations. Knowing the order of operations will help you understand and predict the results of these operations:</w:t>
-      </w:r>
-    </w:p>
-    <w:p>
-      <w:pPr>
-        <w:pStyle w:val="ListParagraph"/>
-        <w:numPr>
-          <w:ilvl w:val="0"/>
-          <w:numId w:val="4"/>
-        </w:numPr>
-        <w:rPr>
-          <w:lang w:eastAsia="en-GB"/>
-        </w:rPr>
-      </w:pPr>
-      <w:r>
-        <w:rPr>
-          <w:lang w:eastAsia="en-GB"/>
-        </w:rPr>
-        <w:t>Parenthesis</w:t>
-      </w:r>
-    </w:p>
-    <w:p>
-      <w:pPr>
-        <w:pStyle w:val="ListParagraph"/>
-        <w:numPr>
-          <w:ilvl w:val="0"/>
-          <w:numId w:val="4"/>
-        </w:numPr>
-        <w:rPr>
-          <w:lang w:eastAsia="en-GB"/>
-        </w:rPr>
-      </w:pPr>
-      <w:r>
-        <w:rPr>
-          <w:lang w:eastAsia="en-GB"/>
-        </w:rPr>
-        <w:t>Exponentials</w:t>
-      </w:r>
-    </w:p>
-    <w:p>
-      <w:pPr>
-        <w:pStyle w:val="ListParagraph"/>
-        <w:numPr>
-          <w:ilvl w:val="0"/>
-          <w:numId w:val="4"/>
-        </w:numPr>
-        <w:rPr>
-          <w:lang w:eastAsia="en-GB"/>
-        </w:rPr>
-      </w:pPr>
-      <w:r>
-        <w:rPr>
-          <w:lang w:eastAsia="en-GB"/>
-        </w:rPr>
-        <w:t>Multiplication</w:t>
-      </w:r>
-    </w:p>
-    <w:p>
-      <w:pPr>
-        <w:pStyle w:val="ListParagraph"/>
-        <w:numPr>
-          <w:ilvl w:val="0"/>
-          <w:numId w:val="4"/>
-        </w:numPr>
-        <w:rPr>
-          <w:lang w:eastAsia="en-GB"/>
-        </w:rPr>
-      </w:pPr>
-      <w:r>
-        <w:rPr>
-          <w:lang w:eastAsia="en-GB"/>
-        </w:rPr>
-        <w:t>Division</w:t>
-      </w:r>
-    </w:p>
-    <w:p>
-      <w:pPr>
-        <w:pStyle w:val="ListParagraph"/>
-        <w:numPr>
-          <w:ilvl w:val="0"/>
-          <w:numId w:val="4"/>
-        </w:numPr>
-        <w:rPr>
-          <w:lang w:eastAsia="en-GB"/>
-        </w:rPr>
-      </w:pPr>
-      <w:r>
-        <w:rPr>
-          <w:lang w:eastAsia="en-GB"/>
-        </w:rPr>
-        <w:t>Addition</w:t>
-      </w:r>
-    </w:p>
-    <w:p>
-      <w:pPr>
-        <w:pStyle w:val="ListParagraph"/>
-        <w:numPr>
-          <w:ilvl w:val="0"/>
-          <w:numId w:val="4"/>
-        </w:numPr>
-        <w:rPr>
-          <w:lang w:eastAsia="en-GB"/>
-        </w:rPr>
-      </w:pPr>
-      <w:r>
-        <w:rPr>
-          <w:lang w:eastAsia="en-GB"/>
-        </w:rPr>
-        <w:t>Subtraction</w:t>
-      </w:r>
-    </w:p>
-    <w:p>
-      <w:pPr>
-        <w:rPr>
-          <w:lang w:eastAsia="en-GB"/>
-        </w:rPr>
-      </w:pPr>
-      <w:r>
-        <w:rPr>
-          <w:lang w:eastAsia="en-GB"/>
-        </w:rPr>
-        <w:t>This is known as PEMDAS. Operations within parenthesis are done first, then exponentials. Multiplication and division share equal priority as do Addition and subtraction which are done last.</w:t>
-      </w:r>
-    </w:p>
-    <w:p>
-      <w:pPr>
-        <w:rPr>
-          <w:lang w:eastAsia="en-GB"/>
-        </w:rPr>
-      </w:pPr>
-      <w:r>
-        <w:rPr>
-          <w:lang w:eastAsia="en-GB"/>
-        </w:rPr>
-        <w:t>Try solving the following problem on paper first before typing it into the editor and seeing if you got the same result:</w:t>
+        <w:t>minutes_in_12_weeks = ((hour * 24) * 7) * 12</w:t>
       </w:r>
     </w:p>
     <w:p>
@@ -1332,62 +1525,6 @@
           <w:lang w:eastAsia="en-GB"/>
         </w:rPr>
       </w:pPr>
-      <w:r>
-        <w:rPr>
-          <w:rFonts w:ascii="Courier New" w:eastAsia="Times New Roman" w:hAnsi="Courier New" w:cs="Courier New"/>
-          <w:sz w:val="20"/>
-          <w:szCs w:val="20"/>
-          <w:lang w:eastAsia="en-GB"/>
-        </w:rPr>
-        <w:t>(5 + 3 - 1) * (21 / 3) + 6</w:t>
-      </w:r>
-    </w:p>
-    <w:p>
-      <w:pPr>
-        <w:spacing w:after="0" w:line="240" w:lineRule="auto"/>
-        <w:rPr>
-          <w:rFonts w:ascii="Times New Roman" w:eastAsia="Times New Roman" w:hAnsi="Times New Roman" w:cs="Times New Roman"/>
-          <w:sz w:val="24"/>
-          <w:szCs w:val="24"/>
-          <w:lang w:eastAsia="en-GB"/>
-        </w:rPr>
-      </w:pPr>
-    </w:p>
-    <w:p>
-      <w:pPr>
-        <w:rPr>
-          <w:lang w:eastAsia="en-GB"/>
-        </w:rPr>
-      </w:pPr>
-      <w:r>
-        <w:rPr>
-          <w:lang w:eastAsia="en-GB"/>
-        </w:rPr>
-        <w:t>One thing we haven't covered yet is the exponential operator '**'. This allows you to multiply a value to a certain power. We can see how this works with the following</w:t>
-      </w:r>
-      <w:r>
-        <w:rPr>
-          <w:lang w:eastAsia="en-GB"/>
-        </w:rPr>
-        <w:t xml:space="preserve"> script.</w:t>
-      </w:r>
-    </w:p>
-    <w:p>
-      <w:pPr>
-        <w:rPr>
-          <w:b/>
-          <w:u w:val="single"/>
-          <w:lang w:eastAsia="en-GB"/>
-        </w:rPr>
-      </w:pPr>
-      <w:r>
-        <w:rPr>
-          <w:b/>
-          <w:u w:val="single"/>
-          <w:lang w:eastAsia="en-GB"/>
-        </w:rPr>
-        <w:t>Exponentials.py</w:t>
-      </w:r>
     </w:p>
     <w:p>
       <w:pPr>
@@ -1417,14 +1554,252 @@
           <w:lang w:eastAsia="en-GB"/>
         </w:rPr>
       </w:pPr>
-      <w:r>
-        <w:rPr>
-          <w:rFonts w:ascii="Courier New" w:eastAsia="Times New Roman" w:hAnsi="Courier New" w:cs="Courier New"/>
-          <w:sz w:val="20"/>
-          <w:szCs w:val="20"/>
-          <w:lang w:eastAsia="en-GB"/>
-        </w:rPr>
-        <w:t>one = 5 ** 2</w:t>
+      <w:proofErr w:type="gramStart"/>
+      <w:r>
+        <w:rPr>
+          <w:rFonts w:ascii="Courier New" w:eastAsia="Times New Roman" w:hAnsi="Courier New" w:cs="Courier New"/>
+          <w:sz w:val="20"/>
+          <w:szCs w:val="20"/>
+          <w:lang w:eastAsia="en-GB"/>
+        </w:rPr>
+        <w:t>print(</w:t>
+      </w:r>
+      <w:proofErr w:type="gramEnd"/>
+      <w:r>
+        <w:rPr>
+          <w:rFonts w:ascii="Courier New" w:eastAsia="Times New Roman" w:hAnsi="Courier New" w:cs="Courier New"/>
+          <w:sz w:val="20"/>
+          <w:szCs w:val="20"/>
+          <w:lang w:eastAsia="en-GB"/>
+        </w:rPr>
+        <w:t>"Minutes in a 12 week period:", minutes_in_12_weeks)</w:t>
+      </w:r>
+    </w:p>
+    <w:p>
+      <w:pPr>
+        <w:spacing w:after="0" w:line="240" w:lineRule="auto"/>
+        <w:rPr>
+          <w:rFonts w:ascii="Times New Roman" w:eastAsia="Times New Roman" w:hAnsi="Times New Roman" w:cs="Times New Roman"/>
+          <w:sz w:val="24"/>
+          <w:szCs w:val="24"/>
+          <w:lang w:eastAsia="en-GB"/>
+        </w:rPr>
+      </w:pPr>
+    </w:p>
+    <w:p>
+      <w:pPr>
+        <w:rPr>
+          <w:lang w:eastAsia="en-GB"/>
+        </w:rPr>
+      </w:pPr>
+      <w:r>
+        <w:rPr>
+          <w:lang w:eastAsia="en-GB"/>
+        </w:rPr>
+        <w:t xml:space="preserve">One thing to point out before we continue is the use of </w:t>
+      </w:r>
+      <w:proofErr w:type="gramStart"/>
+      <w:r>
+        <w:rPr>
+          <w:lang w:eastAsia="en-GB"/>
+        </w:rPr>
+        <w:t>'</w:t>
+      </w:r>
+      <w:proofErr w:type="spellStart"/>
+      <w:r>
+        <w:rPr>
+          <w:lang w:eastAsia="en-GB"/>
+        </w:rPr>
+        <w:t>int</w:t>
+      </w:r>
+      <w:proofErr w:type="spellEnd"/>
+      <w:r>
+        <w:rPr>
+          <w:lang w:eastAsia="en-GB"/>
+        </w:rPr>
+        <w:t>(</w:t>
+      </w:r>
+      <w:proofErr w:type="gramEnd"/>
+      <w:r>
+        <w:rPr>
+          <w:lang w:eastAsia="en-GB"/>
+        </w:rPr>
+        <w:t xml:space="preserve">)' when calculating an average of 3 values. </w:t>
+      </w:r>
+      <w:proofErr w:type="gramStart"/>
+      <w:r>
+        <w:rPr>
+          <w:lang w:eastAsia="en-GB"/>
+        </w:rPr>
+        <w:t>'</w:t>
+      </w:r>
+      <w:proofErr w:type="spellStart"/>
+      <w:r>
+        <w:rPr>
+          <w:lang w:eastAsia="en-GB"/>
+        </w:rPr>
+        <w:t>int</w:t>
+      </w:r>
+      <w:proofErr w:type="spellEnd"/>
+      <w:r>
+        <w:rPr>
+          <w:lang w:eastAsia="en-GB"/>
+        </w:rPr>
+        <w:t>(</w:t>
+      </w:r>
+      <w:proofErr w:type="gramEnd"/>
+      <w:r>
+        <w:rPr>
+          <w:lang w:eastAsia="en-GB"/>
+        </w:rPr>
+        <w:t>)' forces the result of the operation to be an integer rather than a float, basically removing the decimal point and any numbers following it. It depends on the situation, but there are times when you may want to force your variable data types for consistency. Maintaining control over data types can also help prevent unwanted results.</w:t>
+      </w:r>
+    </w:p>
+    <w:p>
+      <w:pPr>
+        <w:rPr>
+          <w:lang w:eastAsia="en-GB"/>
+        </w:rPr>
+      </w:pPr>
+      <w:r>
+        <w:rPr>
+          <w:lang w:eastAsia="en-GB"/>
+        </w:rPr>
+        <w:t>As you can see we can create some rather long operations. Knowing the order of operations will help you understand and predict the results of these operations:</w:t>
+      </w:r>
+    </w:p>
+    <w:p>
+      <w:pPr>
+        <w:pStyle w:val="ListParagraph"/>
+        <w:numPr>
+          <w:ilvl w:val="0"/>
+          <w:numId w:val="4"/>
+        </w:numPr>
+        <w:rPr>
+          <w:lang w:eastAsia="en-GB"/>
+        </w:rPr>
+      </w:pPr>
+      <w:r>
+        <w:rPr>
+          <w:lang w:eastAsia="en-GB"/>
+        </w:rPr>
+        <w:t>Parenthesis</w:t>
+      </w:r>
+    </w:p>
+    <w:p>
+      <w:pPr>
+        <w:pStyle w:val="ListParagraph"/>
+        <w:numPr>
+          <w:ilvl w:val="0"/>
+          <w:numId w:val="4"/>
+        </w:numPr>
+        <w:rPr>
+          <w:lang w:eastAsia="en-GB"/>
+        </w:rPr>
+      </w:pPr>
+      <w:r>
+        <w:rPr>
+          <w:lang w:eastAsia="en-GB"/>
+        </w:rPr>
+        <w:t>Exponentials</w:t>
+      </w:r>
+    </w:p>
+    <w:p>
+      <w:pPr>
+        <w:pStyle w:val="ListParagraph"/>
+        <w:numPr>
+          <w:ilvl w:val="0"/>
+          <w:numId w:val="4"/>
+        </w:numPr>
+        <w:rPr>
+          <w:lang w:eastAsia="en-GB"/>
+        </w:rPr>
+      </w:pPr>
+      <w:r>
+        <w:rPr>
+          <w:lang w:eastAsia="en-GB"/>
+        </w:rPr>
+        <w:t>Multiplication</w:t>
+      </w:r>
+    </w:p>
+    <w:p>
+      <w:pPr>
+        <w:pStyle w:val="ListParagraph"/>
+        <w:numPr>
+          <w:ilvl w:val="0"/>
+          <w:numId w:val="4"/>
+        </w:numPr>
+        <w:rPr>
+          <w:lang w:eastAsia="en-GB"/>
+        </w:rPr>
+      </w:pPr>
+      <w:r>
+        <w:rPr>
+          <w:lang w:eastAsia="en-GB"/>
+        </w:rPr>
+        <w:t>Division</w:t>
+      </w:r>
+    </w:p>
+    <w:p>
+      <w:pPr>
+        <w:pStyle w:val="ListParagraph"/>
+        <w:numPr>
+          <w:ilvl w:val="0"/>
+          <w:numId w:val="4"/>
+        </w:numPr>
+        <w:rPr>
+          <w:lang w:eastAsia="en-GB"/>
+        </w:rPr>
+      </w:pPr>
+      <w:r>
+        <w:rPr>
+          <w:lang w:eastAsia="en-GB"/>
+        </w:rPr>
+        <w:t>Addition</w:t>
+      </w:r>
+    </w:p>
+    <w:p>
+      <w:pPr>
+        <w:pStyle w:val="ListParagraph"/>
+        <w:numPr>
+          <w:ilvl w:val="0"/>
+          <w:numId w:val="4"/>
+        </w:numPr>
+        <w:rPr>
+          <w:lang w:eastAsia="en-GB"/>
+        </w:rPr>
+      </w:pPr>
+      <w:r>
+        <w:rPr>
+          <w:lang w:eastAsia="en-GB"/>
+        </w:rPr>
+        <w:t>Subtraction</w:t>
+      </w:r>
+    </w:p>
+    <w:p>
+      <w:pPr>
+        <w:rPr>
+          <w:lang w:eastAsia="en-GB"/>
+        </w:rPr>
+      </w:pPr>
+      <w:r>
+        <w:rPr>
+          <w:lang w:eastAsia="en-GB"/>
+        </w:rPr>
+        <w:t>This is known as PEMDAS. Operations within parenthesis are done first, then exponentials. Multiplication and division share equal priority as do Addition and subtraction which are done last.</w:t>
+      </w:r>
+    </w:p>
+    <w:p>
+      <w:pPr>
+        <w:rPr>
+          <w:lang w:eastAsia="en-GB"/>
+        </w:rPr>
+      </w:pPr>
+      <w:r>
+        <w:rPr>
+          <w:lang w:eastAsia="en-GB"/>
+        </w:rPr>
+        <w:t>Try solving the following problem on paper first before typing it into the editor and seeing if you got the same result:</w:t>
       </w:r>
     </w:p>
     <w:p>
@@ -1462,188 +1837,7 @@
           <w:szCs w:val="20"/>
           <w:lang w:eastAsia="en-GB"/>
         </w:rPr>
-        <w:t>two = (one / 2) ** 3</w:t>
-      </w:r>
-    </w:p>
-    <w:p>
-      <w:pPr>
-        <w:tabs>
-          <w:tab w:val="left" w:pos="916"/>
-          <w:tab w:val="left" w:pos="1832"/>
-          <w:tab w:val="left" w:pos="2748"/>
-          <w:tab w:val="left" w:pos="3664"/>
-          <w:tab w:val="left" w:pos="4580"/>
-          <w:tab w:val="left" w:pos="5496"/>
-          <w:tab w:val="left" w:pos="6412"/>
-          <w:tab w:val="left" w:pos="7328"/>
-          <w:tab w:val="left" w:pos="8244"/>
-          <w:tab w:val="left" w:pos="9160"/>
-          <w:tab w:val="left" w:pos="10076"/>
-          <w:tab w:val="left" w:pos="10992"/>
-          <w:tab w:val="left" w:pos="11908"/>
-          <w:tab w:val="left" w:pos="12824"/>
-          <w:tab w:val="left" w:pos="13740"/>
-          <w:tab w:val="left" w:pos="14656"/>
-        </w:tabs>
-        <w:spacing w:after="0" w:line="240" w:lineRule="auto"/>
-        <w:rPr>
-          <w:rFonts w:ascii="Courier New" w:eastAsia="Times New Roman" w:hAnsi="Courier New" w:cs="Courier New"/>
-          <w:sz w:val="20"/>
-          <w:szCs w:val="20"/>
-          <w:lang w:eastAsia="en-GB"/>
-        </w:rPr>
-      </w:pPr>
-      <w:r>
-        <w:rPr>
-          <w:rFonts w:ascii="Courier New" w:eastAsia="Times New Roman" w:hAnsi="Courier New" w:cs="Courier New"/>
-          <w:sz w:val="20"/>
-          <w:szCs w:val="20"/>
-          <w:lang w:eastAsia="en-GB"/>
-        </w:rPr>
-        <w:t>three = two - (one + 4) ** 1.5</w:t>
-      </w:r>
-    </w:p>
-    <w:p>
-      <w:pPr>
-        <w:tabs>
-          <w:tab w:val="left" w:pos="916"/>
-          <w:tab w:val="left" w:pos="1832"/>
-          <w:tab w:val="left" w:pos="2748"/>
-          <w:tab w:val="left" w:pos="3664"/>
-          <w:tab w:val="left" w:pos="4580"/>
-          <w:tab w:val="left" w:pos="5496"/>
-          <w:tab w:val="left" w:pos="6412"/>
-          <w:tab w:val="left" w:pos="7328"/>
-          <w:tab w:val="left" w:pos="8244"/>
-          <w:tab w:val="left" w:pos="9160"/>
-          <w:tab w:val="left" w:pos="10076"/>
-          <w:tab w:val="left" w:pos="10992"/>
-          <w:tab w:val="left" w:pos="11908"/>
-          <w:tab w:val="left" w:pos="12824"/>
-          <w:tab w:val="left" w:pos="13740"/>
-          <w:tab w:val="left" w:pos="14656"/>
-        </w:tabs>
-        <w:spacing w:after="0" w:line="240" w:lineRule="auto"/>
-        <w:rPr>
-          <w:rFonts w:ascii="Courier New" w:eastAsia="Times New Roman" w:hAnsi="Courier New" w:cs="Courier New"/>
-          <w:sz w:val="20"/>
-          <w:szCs w:val="20"/>
-          <w:lang w:eastAsia="en-GB"/>
-        </w:rPr>
-      </w:pPr>
-    </w:p>
-    <w:p>
-      <w:pPr>
-        <w:tabs>
-          <w:tab w:val="left" w:pos="916"/>
-          <w:tab w:val="left" w:pos="1832"/>
-          <w:tab w:val="left" w:pos="2748"/>
-          <w:tab w:val="left" w:pos="3664"/>
-          <w:tab w:val="left" w:pos="4580"/>
-          <w:tab w:val="left" w:pos="5496"/>
-          <w:tab w:val="left" w:pos="6412"/>
-          <w:tab w:val="left" w:pos="7328"/>
-          <w:tab w:val="left" w:pos="8244"/>
-          <w:tab w:val="left" w:pos="9160"/>
-          <w:tab w:val="left" w:pos="10076"/>
-          <w:tab w:val="left" w:pos="10992"/>
-          <w:tab w:val="left" w:pos="11908"/>
-          <w:tab w:val="left" w:pos="12824"/>
-          <w:tab w:val="left" w:pos="13740"/>
-          <w:tab w:val="left" w:pos="14656"/>
-        </w:tabs>
-        <w:spacing w:after="0" w:line="240" w:lineRule="auto"/>
-        <w:rPr>
-          <w:rFonts w:ascii="Courier New" w:eastAsia="Times New Roman" w:hAnsi="Courier New" w:cs="Courier New"/>
-          <w:sz w:val="20"/>
-          <w:szCs w:val="20"/>
-          <w:lang w:eastAsia="en-GB"/>
-        </w:rPr>
-      </w:pPr>
-      <w:r>
-        <w:rPr>
-          <w:rFonts w:ascii="Courier New" w:eastAsia="Times New Roman" w:hAnsi="Courier New" w:cs="Courier New"/>
-          <w:sz w:val="20"/>
-          <w:szCs w:val="20"/>
-          <w:lang w:eastAsia="en-GB"/>
-        </w:rPr>
-        <w:t>print("One:", one)</w:t>
-      </w:r>
-    </w:p>
-    <w:p>
-      <w:pPr>
-        <w:tabs>
-          <w:tab w:val="left" w:pos="916"/>
-          <w:tab w:val="left" w:pos="1832"/>
-          <w:tab w:val="left" w:pos="2748"/>
-          <w:tab w:val="left" w:pos="3664"/>
-          <w:tab w:val="left" w:pos="4580"/>
-          <w:tab w:val="left" w:pos="5496"/>
-          <w:tab w:val="left" w:pos="6412"/>
-          <w:tab w:val="left" w:pos="7328"/>
-          <w:tab w:val="left" w:pos="8244"/>
-          <w:tab w:val="left" w:pos="9160"/>
-          <w:tab w:val="left" w:pos="10076"/>
-          <w:tab w:val="left" w:pos="10992"/>
-          <w:tab w:val="left" w:pos="11908"/>
-          <w:tab w:val="left" w:pos="12824"/>
-          <w:tab w:val="left" w:pos="13740"/>
-          <w:tab w:val="left" w:pos="14656"/>
-        </w:tabs>
-        <w:spacing w:after="0" w:line="240" w:lineRule="auto"/>
-        <w:rPr>
-          <w:rFonts w:ascii="Courier New" w:eastAsia="Times New Roman" w:hAnsi="Courier New" w:cs="Courier New"/>
-          <w:sz w:val="20"/>
-          <w:szCs w:val="20"/>
-          <w:lang w:eastAsia="en-GB"/>
-        </w:rPr>
-      </w:pPr>
-      <w:r>
-        <w:rPr>
-          <w:rFonts w:ascii="Courier New" w:eastAsia="Times New Roman" w:hAnsi="Courier New" w:cs="Courier New"/>
-          <w:sz w:val="20"/>
-          <w:szCs w:val="20"/>
-          <w:lang w:eastAsia="en-GB"/>
-        </w:rPr>
-        <w:t>print("Two:", two)</w:t>
-      </w:r>
-    </w:p>
-    <w:p>
-      <w:pPr>
-        <w:tabs>
-          <w:tab w:val="left" w:pos="916"/>
-          <w:tab w:val="left" w:pos="1832"/>
-          <w:tab w:val="left" w:pos="2748"/>
-          <w:tab w:val="left" w:pos="3664"/>
-          <w:tab w:val="left" w:pos="4580"/>
-          <w:tab w:val="left" w:pos="5496"/>
-          <w:tab w:val="left" w:pos="6412"/>
-          <w:tab w:val="left" w:pos="7328"/>
-          <w:tab w:val="left" w:pos="8244"/>
-          <w:tab w:val="left" w:pos="9160"/>
-          <w:tab w:val="left" w:pos="10076"/>
-          <w:tab w:val="left" w:pos="10992"/>
-          <w:tab w:val="left" w:pos="11908"/>
-          <w:tab w:val="left" w:pos="12824"/>
-          <w:tab w:val="left" w:pos="13740"/>
-          <w:tab w:val="left" w:pos="14656"/>
-        </w:tabs>
-        <w:spacing w:after="0" w:line="240" w:lineRule="auto"/>
-        <w:rPr>
-          <w:rFonts w:ascii="Courier New" w:eastAsia="Times New Roman" w:hAnsi="Courier New" w:cs="Courier New"/>
-          <w:sz w:val="20"/>
-          <w:szCs w:val="20"/>
-          <w:lang w:eastAsia="en-GB"/>
-        </w:rPr>
-      </w:pPr>
-      <w:r>
-        <w:rPr>
-          <w:rFonts w:ascii="Courier New" w:eastAsia="Times New Roman" w:hAnsi="Courier New" w:cs="Courier New"/>
-          <w:sz w:val="20"/>
-          <w:szCs w:val="20"/>
-          <w:lang w:eastAsia="en-GB"/>
-        </w:rPr>
-        <w:t>print("Three:", three)</w:t>
+        <w:t>(5 + 3 - 1) * (21 / 3) + 6</w:t>
       </w:r>
     </w:p>
     <w:p>
@@ -1656,19 +1850,6 @@
           <w:lang w:eastAsia="en-GB"/>
         </w:rPr>
       </w:pPr>
-    </w:p>
-    <w:p>
-      <w:pPr>
-        <w:rPr>
-          <w:lang w:eastAsia="en-GB"/>
-        </w:rPr>
-      </w:pPr>
-      <w:r>
-        <w:rPr>
-          <w:lang w:eastAsia="en-GB"/>
-        </w:rPr>
-        <w:t>Remember to save this as a separate script.</w:t>
-      </w:r>
     </w:p>
     <w:p>
       <w:pPr>
@@ -1701,10 +1882,19 @@
       </w:pPr>
       <w:r>
         <w:rPr>
-          <w:lang w:eastAsia="en-GB"/>
-        </w:rPr>
-        <w:t>Remember to type operators with a space around them. It looks neater and is easier to read which is important when you move on to writing longer, more complex scripts.</w:t>
-      </w:r>
+          <w:rFonts w:hint="eastAsia"/>
+          <w:lang w:eastAsia="ja-JP"/>
+        </w:rPr>
+        <w:t>I would recommend typing out</w:t>
+      </w:r>
+      <w:r>
+        <w:rPr>
+          <w:lang w:eastAsia="en-GB"/>
+        </w:rPr>
+        <w:t xml:space="preserve"> operators with a space around them. It looks neater and is easier to read which is important when you move on to writing longer, more complex scripts.</w:t>
+      </w:r>
+      <w:bookmarkStart w:id="0" w:name="_GoBack"/>
+      <w:bookmarkEnd w:id="0"/>
     </w:p>
     <w:sectPr>
       <w:pgSz w:w="11906" w:h="16838"/>
@@ -2413,7 +2603,7 @@
   <w:docDefaults>
     <w:rPrDefault>
       <w:rPr>
-        <w:rFonts w:asciiTheme="minorHAnsi" w:eastAsiaTheme="minorHAnsi" w:hAnsiTheme="minorHAnsi" w:cstheme="minorBidi"/>
+        <w:rFonts w:asciiTheme="minorHAnsi" w:eastAsiaTheme="minorEastAsia" w:hAnsiTheme="minorHAnsi" w:cstheme="minorBidi"/>
         <w:sz w:val="22"/>
         <w:szCs w:val="22"/>
         <w:lang w:val="en-GB" w:eastAsia="en-US" w:bidi="ar-SA"/>
@@ -2701,7 +2891,7 @@
   <w:docDefaults>
     <w:rPrDefault>
       <w:rPr>
-        <w:rFonts w:asciiTheme="minorHAnsi" w:eastAsiaTheme="minorHAnsi" w:hAnsiTheme="minorHAnsi" w:cstheme="minorBidi"/>
+        <w:rFonts w:asciiTheme="minorHAnsi" w:eastAsiaTheme="minorEastAsia" w:hAnsiTheme="minorHAnsi" w:cstheme="minorBidi"/>
         <w:sz w:val="22"/>
         <w:szCs w:val="22"/>
         <w:lang w:val="en-GB" w:eastAsia="en-US" w:bidi="ar-SA"/>

</xml_diff>

<commit_message>
Edit 03 and 04, add hard 09
</commit_message>
<xml_diff>
--- a/03. mathematics.docx
+++ b/03. mathematics.docx
@@ -759,499 +759,23 @@
     </w:p>
     <w:p>
       <w:pPr>
-        <w:rPr>
-          <w:rFonts w:ascii="Courier New" w:eastAsia="Times New Roman" w:hAnsi="Courier New" w:cs="Courier New"/>
-          <w:sz w:val="20"/>
-          <w:szCs w:val="20"/>
-          <w:lang w:eastAsia="en-GB"/>
-        </w:rPr>
-      </w:pPr>
-      <w:r>
-        <w:rPr>
-          <w:rFonts w:ascii="Times New Roman" w:hAnsi="Times New Roman" w:cs="Times New Roman"/>
-          <w:lang w:eastAsia="en-GB"/>
-        </w:rPr>
-        <w:br/>
-      </w:r>
-      <w:proofErr w:type="spellStart"/>
-      <w:r>
-        <w:rPr>
-          <w:rFonts w:ascii="Courier New" w:eastAsia="Times New Roman" w:hAnsi="Courier New" w:cs="Courier New"/>
-          <w:sz w:val="20"/>
-          <w:szCs w:val="20"/>
-          <w:lang w:eastAsia="en-GB"/>
-        </w:rPr>
-        <w:t>my_int</w:t>
-      </w:r>
-      <w:proofErr w:type="spellEnd"/>
-      <w:r>
-        <w:rPr>
-          <w:rFonts w:ascii="Courier New" w:eastAsia="Times New Roman" w:hAnsi="Courier New" w:cs="Courier New"/>
-          <w:sz w:val="20"/>
-          <w:szCs w:val="20"/>
-          <w:lang w:eastAsia="en-GB"/>
-        </w:rPr>
-        <w:t xml:space="preserve"> = 18</w:t>
-      </w:r>
-    </w:p>
-    <w:p>
-      <w:pPr>
-        <w:tabs>
-          <w:tab w:val="left" w:pos="916"/>
-          <w:tab w:val="left" w:pos="1832"/>
-          <w:tab w:val="left" w:pos="2748"/>
-          <w:tab w:val="left" w:pos="3664"/>
-          <w:tab w:val="left" w:pos="4580"/>
-          <w:tab w:val="left" w:pos="5496"/>
-          <w:tab w:val="left" w:pos="6412"/>
-          <w:tab w:val="left" w:pos="7328"/>
-          <w:tab w:val="left" w:pos="8244"/>
-          <w:tab w:val="left" w:pos="9160"/>
-          <w:tab w:val="left" w:pos="10076"/>
-          <w:tab w:val="left" w:pos="10992"/>
-          <w:tab w:val="left" w:pos="11908"/>
-          <w:tab w:val="left" w:pos="12824"/>
-          <w:tab w:val="left" w:pos="13740"/>
-          <w:tab w:val="left" w:pos="14656"/>
-        </w:tabs>
-        <w:spacing w:after="0" w:line="240" w:lineRule="auto"/>
-        <w:rPr>
-          <w:rFonts w:ascii="Courier New" w:eastAsia="Times New Roman" w:hAnsi="Courier New" w:cs="Courier New"/>
-          <w:sz w:val="20"/>
-          <w:szCs w:val="20"/>
-          <w:lang w:eastAsia="en-GB"/>
-        </w:rPr>
-      </w:pPr>
-      <w:proofErr w:type="gramStart"/>
-      <w:r>
-        <w:rPr>
-          <w:rFonts w:ascii="Courier New" w:eastAsia="Times New Roman" w:hAnsi="Courier New" w:cs="Courier New"/>
-          <w:sz w:val="20"/>
-          <w:szCs w:val="20"/>
-          <w:lang w:eastAsia="en-GB"/>
-        </w:rPr>
-        <w:t>result</w:t>
-      </w:r>
-      <w:proofErr w:type="gramEnd"/>
-      <w:r>
-        <w:rPr>
-          <w:rFonts w:ascii="Courier New" w:eastAsia="Times New Roman" w:hAnsi="Courier New" w:cs="Courier New"/>
-          <w:sz w:val="20"/>
-          <w:szCs w:val="20"/>
-          <w:lang w:eastAsia="en-GB"/>
-        </w:rPr>
-        <w:t xml:space="preserve"> = (</w:t>
-      </w:r>
-      <w:proofErr w:type="spellStart"/>
-      <w:r>
-        <w:rPr>
-          <w:rFonts w:ascii="Courier New" w:eastAsia="Times New Roman" w:hAnsi="Courier New" w:cs="Courier New"/>
-          <w:sz w:val="20"/>
-          <w:szCs w:val="20"/>
-          <w:lang w:eastAsia="en-GB"/>
-        </w:rPr>
-        <w:t>my_int</w:t>
-      </w:r>
-      <w:proofErr w:type="spellEnd"/>
-      <w:r>
-        <w:rPr>
-          <w:rFonts w:ascii="Courier New" w:eastAsia="Times New Roman" w:hAnsi="Courier New" w:cs="Courier New"/>
-          <w:sz w:val="20"/>
-          <w:szCs w:val="20"/>
-          <w:lang w:eastAsia="en-GB"/>
-        </w:rPr>
-        <w:t xml:space="preserve"> + 6) * 3</w:t>
-      </w:r>
-      <w:r>
-        <w:rPr>
-          <w:rFonts w:ascii="Courier New" w:eastAsia="Times New Roman" w:hAnsi="Courier New" w:cs="Courier New"/>
-          <w:sz w:val="20"/>
-          <w:szCs w:val="20"/>
-          <w:lang w:eastAsia="en-GB"/>
-        </w:rPr>
-        <w:br/>
-      </w:r>
-    </w:p>
-    <w:p>
-      <w:pPr>
-        <w:tabs>
-          <w:tab w:val="left" w:pos="916"/>
-          <w:tab w:val="left" w:pos="1832"/>
-          <w:tab w:val="left" w:pos="2748"/>
-          <w:tab w:val="left" w:pos="3664"/>
-          <w:tab w:val="left" w:pos="4580"/>
-          <w:tab w:val="left" w:pos="5496"/>
-          <w:tab w:val="left" w:pos="6412"/>
-          <w:tab w:val="left" w:pos="7328"/>
-          <w:tab w:val="left" w:pos="8244"/>
-          <w:tab w:val="left" w:pos="9160"/>
-          <w:tab w:val="left" w:pos="10076"/>
-          <w:tab w:val="left" w:pos="10992"/>
-          <w:tab w:val="left" w:pos="11908"/>
-          <w:tab w:val="left" w:pos="12824"/>
-          <w:tab w:val="left" w:pos="13740"/>
-          <w:tab w:val="left" w:pos="14656"/>
-        </w:tabs>
-        <w:spacing w:after="0" w:line="240" w:lineRule="auto"/>
-        <w:rPr>
-          <w:rFonts w:ascii="Courier New" w:eastAsia="Times New Roman" w:hAnsi="Courier New" w:cs="Courier New"/>
-          <w:sz w:val="20"/>
-          <w:szCs w:val="20"/>
-          <w:lang w:eastAsia="en-GB"/>
-        </w:rPr>
-      </w:pPr>
-      <w:proofErr w:type="gramStart"/>
-      <w:r>
-        <w:rPr>
-          <w:rFonts w:ascii="Courier New" w:eastAsia="Times New Roman" w:hAnsi="Courier New" w:cs="Courier New"/>
-          <w:sz w:val="20"/>
-          <w:szCs w:val="20"/>
-          <w:lang w:eastAsia="en-GB"/>
-        </w:rPr>
-        <w:t>print(</w:t>
-      </w:r>
-      <w:proofErr w:type="gramEnd"/>
-      <w:r>
-        <w:rPr>
-          <w:rFonts w:ascii="Courier New" w:eastAsia="Times New Roman" w:hAnsi="Courier New" w:cs="Courier New"/>
-          <w:sz w:val="20"/>
-          <w:szCs w:val="20"/>
-          <w:lang w:eastAsia="en-GB"/>
-        </w:rPr>
-        <w:t>"Result:", result)</w:t>
-      </w:r>
-      <w:r>
-        <w:rPr>
-          <w:rFonts w:ascii="Courier New" w:eastAsia="Times New Roman" w:hAnsi="Courier New" w:cs="Courier New"/>
-          <w:sz w:val="20"/>
-          <w:szCs w:val="20"/>
-          <w:lang w:eastAsia="en-GB"/>
-        </w:rPr>
-        <w:br/>
-      </w:r>
-    </w:p>
-    <w:p>
-      <w:pPr>
-        <w:tabs>
-          <w:tab w:val="left" w:pos="916"/>
-          <w:tab w:val="left" w:pos="1832"/>
-          <w:tab w:val="left" w:pos="2748"/>
-          <w:tab w:val="left" w:pos="3664"/>
-          <w:tab w:val="left" w:pos="4580"/>
-          <w:tab w:val="left" w:pos="5496"/>
-          <w:tab w:val="left" w:pos="6412"/>
-          <w:tab w:val="left" w:pos="7328"/>
-          <w:tab w:val="left" w:pos="8244"/>
-          <w:tab w:val="left" w:pos="9160"/>
-          <w:tab w:val="left" w:pos="10076"/>
-          <w:tab w:val="left" w:pos="10992"/>
-          <w:tab w:val="left" w:pos="11908"/>
-          <w:tab w:val="left" w:pos="12824"/>
-          <w:tab w:val="left" w:pos="13740"/>
-          <w:tab w:val="left" w:pos="14656"/>
-        </w:tabs>
-        <w:spacing w:after="0" w:line="240" w:lineRule="auto"/>
-        <w:rPr>
-          <w:rFonts w:ascii="Courier New" w:eastAsia="Times New Roman" w:hAnsi="Courier New" w:cs="Courier New"/>
-          <w:sz w:val="20"/>
-          <w:szCs w:val="20"/>
-          <w:lang w:eastAsia="en-GB"/>
-        </w:rPr>
-      </w:pPr>
-      <w:proofErr w:type="gramStart"/>
-      <w:r>
-        <w:rPr>
-          <w:rFonts w:ascii="Courier New" w:eastAsia="Times New Roman" w:hAnsi="Courier New" w:cs="Courier New"/>
-          <w:sz w:val="20"/>
-          <w:szCs w:val="20"/>
-          <w:lang w:eastAsia="en-GB"/>
-        </w:rPr>
-        <w:t>apples</w:t>
-      </w:r>
-      <w:proofErr w:type="gramEnd"/>
-      <w:r>
-        <w:rPr>
-          <w:rFonts w:ascii="Courier New" w:eastAsia="Times New Roman" w:hAnsi="Courier New" w:cs="Courier New"/>
-          <w:sz w:val="20"/>
-          <w:szCs w:val="20"/>
-          <w:lang w:eastAsia="en-GB"/>
-        </w:rPr>
-        <w:t xml:space="preserve"> = 7</w:t>
-      </w:r>
-    </w:p>
-    <w:p>
-      <w:pPr>
-        <w:tabs>
-          <w:tab w:val="left" w:pos="916"/>
-          <w:tab w:val="left" w:pos="1832"/>
-          <w:tab w:val="left" w:pos="2748"/>
-          <w:tab w:val="left" w:pos="3664"/>
-          <w:tab w:val="left" w:pos="4580"/>
-          <w:tab w:val="left" w:pos="5496"/>
-          <w:tab w:val="left" w:pos="6412"/>
-          <w:tab w:val="left" w:pos="7328"/>
-          <w:tab w:val="left" w:pos="8244"/>
-          <w:tab w:val="left" w:pos="9160"/>
-          <w:tab w:val="left" w:pos="10076"/>
-          <w:tab w:val="left" w:pos="10992"/>
-          <w:tab w:val="left" w:pos="11908"/>
-          <w:tab w:val="left" w:pos="12824"/>
-          <w:tab w:val="left" w:pos="13740"/>
-          <w:tab w:val="left" w:pos="14656"/>
-        </w:tabs>
-        <w:spacing w:after="0" w:line="240" w:lineRule="auto"/>
-        <w:rPr>
-          <w:rFonts w:ascii="Courier New" w:eastAsia="Times New Roman" w:hAnsi="Courier New" w:cs="Courier New"/>
-          <w:sz w:val="20"/>
-          <w:szCs w:val="20"/>
-          <w:lang w:eastAsia="en-GB"/>
-        </w:rPr>
-      </w:pPr>
-      <w:proofErr w:type="gramStart"/>
-      <w:r>
-        <w:rPr>
-          <w:rFonts w:ascii="Courier New" w:eastAsia="Times New Roman" w:hAnsi="Courier New" w:cs="Courier New"/>
-          <w:sz w:val="20"/>
-          <w:szCs w:val="20"/>
-          <w:lang w:eastAsia="en-GB"/>
-        </w:rPr>
-        <w:t>oranges</w:t>
-      </w:r>
-      <w:proofErr w:type="gramEnd"/>
-      <w:r>
-        <w:rPr>
-          <w:rFonts w:ascii="Courier New" w:eastAsia="Times New Roman" w:hAnsi="Courier New" w:cs="Courier New"/>
-          <w:sz w:val="20"/>
-          <w:szCs w:val="20"/>
-          <w:lang w:eastAsia="en-GB"/>
-        </w:rPr>
-        <w:t xml:space="preserve"> = 12</w:t>
-      </w:r>
-    </w:p>
-    <w:p>
-      <w:pPr>
-        <w:tabs>
-          <w:tab w:val="left" w:pos="916"/>
-          <w:tab w:val="left" w:pos="1832"/>
-          <w:tab w:val="left" w:pos="2748"/>
-          <w:tab w:val="left" w:pos="3664"/>
-          <w:tab w:val="left" w:pos="4580"/>
-          <w:tab w:val="left" w:pos="5496"/>
-          <w:tab w:val="left" w:pos="6412"/>
-          <w:tab w:val="left" w:pos="7328"/>
-          <w:tab w:val="left" w:pos="8244"/>
-          <w:tab w:val="left" w:pos="9160"/>
-          <w:tab w:val="left" w:pos="10076"/>
-          <w:tab w:val="left" w:pos="10992"/>
-          <w:tab w:val="left" w:pos="11908"/>
-          <w:tab w:val="left" w:pos="12824"/>
-          <w:tab w:val="left" w:pos="13740"/>
-          <w:tab w:val="left" w:pos="14656"/>
-        </w:tabs>
-        <w:spacing w:after="0" w:line="240" w:lineRule="auto"/>
-        <w:rPr>
-          <w:rFonts w:ascii="Courier New" w:eastAsia="Times New Roman" w:hAnsi="Courier New" w:cs="Courier New"/>
-          <w:sz w:val="20"/>
-          <w:szCs w:val="20"/>
-          <w:lang w:eastAsia="en-GB"/>
-        </w:rPr>
-      </w:pPr>
-      <w:proofErr w:type="gramStart"/>
-      <w:r>
-        <w:rPr>
-          <w:rFonts w:ascii="Courier New" w:eastAsia="Times New Roman" w:hAnsi="Courier New" w:cs="Courier New"/>
-          <w:sz w:val="20"/>
-          <w:szCs w:val="20"/>
-          <w:lang w:eastAsia="en-GB"/>
-        </w:rPr>
-        <w:t>bananas</w:t>
-      </w:r>
-      <w:proofErr w:type="gramEnd"/>
-      <w:r>
-        <w:rPr>
-          <w:rFonts w:ascii="Courier New" w:eastAsia="Times New Roman" w:hAnsi="Courier New" w:cs="Courier New"/>
-          <w:sz w:val="20"/>
-          <w:szCs w:val="20"/>
-          <w:lang w:eastAsia="en-GB"/>
-        </w:rPr>
-        <w:t xml:space="preserve"> = 5</w:t>
-      </w:r>
-      <w:r>
-        <w:rPr>
-          <w:rFonts w:ascii="Courier New" w:eastAsia="Times New Roman" w:hAnsi="Courier New" w:cs="Courier New"/>
-          <w:sz w:val="20"/>
-          <w:szCs w:val="20"/>
-          <w:lang w:eastAsia="en-GB"/>
-        </w:rPr>
-        <w:br/>
-      </w:r>
-    </w:p>
-    <w:p>
-      <w:pPr>
-        <w:tabs>
-          <w:tab w:val="left" w:pos="916"/>
-          <w:tab w:val="left" w:pos="1832"/>
-          <w:tab w:val="left" w:pos="2748"/>
-          <w:tab w:val="left" w:pos="3664"/>
-          <w:tab w:val="left" w:pos="4580"/>
-          <w:tab w:val="left" w:pos="5496"/>
-          <w:tab w:val="left" w:pos="6412"/>
-          <w:tab w:val="left" w:pos="7328"/>
-          <w:tab w:val="left" w:pos="8244"/>
-          <w:tab w:val="left" w:pos="9160"/>
-          <w:tab w:val="left" w:pos="10076"/>
-          <w:tab w:val="left" w:pos="10992"/>
-          <w:tab w:val="left" w:pos="11908"/>
-          <w:tab w:val="left" w:pos="12824"/>
-          <w:tab w:val="left" w:pos="13740"/>
-          <w:tab w:val="left" w:pos="14656"/>
-        </w:tabs>
-        <w:spacing w:after="0" w:line="240" w:lineRule="auto"/>
-        <w:rPr>
-          <w:rFonts w:ascii="Courier New" w:eastAsia="Times New Roman" w:hAnsi="Courier New" w:cs="Courier New"/>
-          <w:sz w:val="20"/>
-          <w:szCs w:val="20"/>
-          <w:lang w:eastAsia="en-GB"/>
-        </w:rPr>
-      </w:pPr>
-      <w:proofErr w:type="gramStart"/>
-      <w:r>
-        <w:rPr>
-          <w:rFonts w:ascii="Courier New" w:eastAsia="Times New Roman" w:hAnsi="Courier New" w:cs="Courier New"/>
-          <w:sz w:val="20"/>
-          <w:szCs w:val="20"/>
-          <w:lang w:eastAsia="en-GB"/>
-        </w:rPr>
-        <w:t>average</w:t>
-      </w:r>
-      <w:proofErr w:type="gramEnd"/>
-      <w:r>
-        <w:rPr>
-          <w:rFonts w:ascii="Courier New" w:eastAsia="Times New Roman" w:hAnsi="Courier New" w:cs="Courier New"/>
-          <w:sz w:val="20"/>
-          <w:szCs w:val="20"/>
-          <w:lang w:eastAsia="en-GB"/>
-        </w:rPr>
-        <w:t xml:space="preserve"> = </w:t>
-      </w:r>
-      <w:proofErr w:type="spellStart"/>
-      <w:r>
-        <w:rPr>
-          <w:rFonts w:ascii="Courier New" w:eastAsia="Times New Roman" w:hAnsi="Courier New" w:cs="Courier New"/>
-          <w:sz w:val="20"/>
-          <w:szCs w:val="20"/>
-          <w:lang w:eastAsia="en-GB"/>
-        </w:rPr>
-        <w:t>int</w:t>
-      </w:r>
-      <w:proofErr w:type="spellEnd"/>
-      <w:r>
-        <w:rPr>
-          <w:rFonts w:ascii="Courier New" w:eastAsia="Times New Roman" w:hAnsi="Courier New" w:cs="Courier New"/>
-          <w:sz w:val="20"/>
-          <w:szCs w:val="20"/>
-          <w:lang w:eastAsia="en-GB"/>
-        </w:rPr>
-        <w:t>((apples + oranges + bananas) / 3)</w:t>
-      </w:r>
-      <w:r>
-        <w:rPr>
-          <w:rFonts w:ascii="Courier New" w:eastAsia="Times New Roman" w:hAnsi="Courier New" w:cs="Courier New"/>
-          <w:sz w:val="20"/>
-          <w:szCs w:val="20"/>
-          <w:lang w:eastAsia="en-GB"/>
-        </w:rPr>
-        <w:br/>
-      </w:r>
-    </w:p>
-    <w:p>
-      <w:pPr>
-        <w:tabs>
-          <w:tab w:val="left" w:pos="916"/>
-          <w:tab w:val="left" w:pos="1832"/>
-          <w:tab w:val="left" w:pos="2748"/>
-          <w:tab w:val="left" w:pos="3664"/>
-          <w:tab w:val="left" w:pos="4580"/>
-          <w:tab w:val="left" w:pos="5496"/>
-          <w:tab w:val="left" w:pos="6412"/>
-          <w:tab w:val="left" w:pos="7328"/>
-          <w:tab w:val="left" w:pos="8244"/>
-          <w:tab w:val="left" w:pos="9160"/>
-          <w:tab w:val="left" w:pos="10076"/>
-          <w:tab w:val="left" w:pos="10992"/>
-          <w:tab w:val="left" w:pos="11908"/>
-          <w:tab w:val="left" w:pos="12824"/>
-          <w:tab w:val="left" w:pos="13740"/>
-          <w:tab w:val="left" w:pos="14656"/>
-        </w:tabs>
-        <w:spacing w:after="0" w:line="240" w:lineRule="auto"/>
-        <w:rPr>
-          <w:rFonts w:ascii="Courier New" w:eastAsia="Times New Roman" w:hAnsi="Courier New" w:cs="Courier New"/>
-          <w:sz w:val="20"/>
-          <w:szCs w:val="20"/>
-          <w:lang w:eastAsia="en-GB"/>
-        </w:rPr>
-      </w:pPr>
-      <w:proofErr w:type="gramStart"/>
-      <w:r>
-        <w:rPr>
-          <w:rFonts w:ascii="Courier New" w:eastAsia="Times New Roman" w:hAnsi="Courier New" w:cs="Courier New"/>
-          <w:sz w:val="20"/>
-          <w:szCs w:val="20"/>
-          <w:lang w:eastAsia="en-GB"/>
-        </w:rPr>
-        <w:t>print(</w:t>
-      </w:r>
-      <w:proofErr w:type="gramEnd"/>
-      <w:r>
-        <w:rPr>
-          <w:rFonts w:ascii="Courier New" w:eastAsia="Times New Roman" w:hAnsi="Courier New" w:cs="Courier New"/>
-          <w:sz w:val="20"/>
-          <w:szCs w:val="20"/>
-          <w:lang w:eastAsia="en-GB"/>
-        </w:rPr>
-        <w:t>"Average fruit quantity:", average)</w:t>
-      </w:r>
-      <w:r>
-        <w:rPr>
-          <w:rFonts w:ascii="Courier New" w:eastAsia="Times New Roman" w:hAnsi="Courier New" w:cs="Courier New"/>
-          <w:sz w:val="20"/>
-          <w:szCs w:val="20"/>
-          <w:lang w:eastAsia="en-GB"/>
-        </w:rPr>
-        <w:br/>
-      </w:r>
+        <w:spacing w:after="0"/>
+        <w:rPr>
+          <w:rFonts w:ascii="Courier New" w:eastAsia="Times New Roman" w:hAnsi="Courier New" w:cs="Courier New"/>
+          <w:sz w:val="20"/>
+          <w:szCs w:val="20"/>
+          <w:lang w:eastAsia="en-GB"/>
+        </w:rPr>
+      </w:pPr>
       <w:bookmarkStart w:id="0" w:name="_GoBack"/>
       <w:bookmarkEnd w:id="0"/>
-    </w:p>
-    <w:p>
-      <w:pPr>
-        <w:tabs>
-          <w:tab w:val="left" w:pos="916"/>
-          <w:tab w:val="left" w:pos="1832"/>
-          <w:tab w:val="left" w:pos="2748"/>
-          <w:tab w:val="left" w:pos="3664"/>
-          <w:tab w:val="left" w:pos="4580"/>
-          <w:tab w:val="left" w:pos="5496"/>
-          <w:tab w:val="left" w:pos="6412"/>
-          <w:tab w:val="left" w:pos="7328"/>
-          <w:tab w:val="left" w:pos="8244"/>
-          <w:tab w:val="left" w:pos="9160"/>
-          <w:tab w:val="left" w:pos="10076"/>
-          <w:tab w:val="left" w:pos="10992"/>
-          <w:tab w:val="left" w:pos="11908"/>
-          <w:tab w:val="left" w:pos="12824"/>
-          <w:tab w:val="left" w:pos="13740"/>
-          <w:tab w:val="left" w:pos="14656"/>
-        </w:tabs>
-        <w:spacing w:after="0" w:line="240" w:lineRule="auto"/>
-        <w:rPr>
-          <w:rFonts w:ascii="Courier New" w:eastAsia="Times New Roman" w:hAnsi="Courier New" w:cs="Courier New"/>
-          <w:sz w:val="20"/>
-          <w:szCs w:val="20"/>
-          <w:lang w:eastAsia="en-GB"/>
-        </w:rPr>
-      </w:pPr>
+      <w:r>
+        <w:rPr>
+          <w:rFonts w:ascii="Times New Roman" w:hAnsi="Times New Roman" w:cs="Times New Roman"/>
+          <w:lang w:eastAsia="en-GB"/>
+        </w:rPr>
+        <w:br/>
+      </w:r>
       <w:proofErr w:type="gramStart"/>
       <w:r>
         <w:rPr>
@@ -1260,7 +784,432 @@
           <w:szCs w:val="20"/>
           <w:lang w:eastAsia="en-GB"/>
         </w:rPr>
+        <w:t>apples</w:t>
+      </w:r>
+      <w:proofErr w:type="gramEnd"/>
+      <w:r>
+        <w:rPr>
+          <w:rFonts w:ascii="Courier New" w:eastAsia="Times New Roman" w:hAnsi="Courier New" w:cs="Courier New"/>
+          <w:sz w:val="20"/>
+          <w:szCs w:val="20"/>
+          <w:lang w:eastAsia="en-GB"/>
+        </w:rPr>
+        <w:t xml:space="preserve"> = 10</w:t>
+      </w:r>
+    </w:p>
+    <w:p>
+      <w:pPr>
+        <w:spacing w:after="0"/>
+        <w:rPr>
+          <w:rFonts w:ascii="Courier New" w:eastAsia="Times New Roman" w:hAnsi="Courier New" w:cs="Courier New"/>
+          <w:sz w:val="20"/>
+          <w:szCs w:val="20"/>
+          <w:lang w:eastAsia="en-GB"/>
+        </w:rPr>
+      </w:pPr>
+      <w:proofErr w:type="gramStart"/>
+      <w:r>
+        <w:rPr>
+          <w:rFonts w:ascii="Courier New" w:eastAsia="Times New Roman" w:hAnsi="Courier New" w:cs="Courier New"/>
+          <w:sz w:val="20"/>
+          <w:szCs w:val="20"/>
+          <w:lang w:eastAsia="en-GB"/>
+        </w:rPr>
+        <w:t>oranges</w:t>
+      </w:r>
+      <w:proofErr w:type="gramEnd"/>
+      <w:r>
+        <w:rPr>
+          <w:rFonts w:ascii="Courier New" w:eastAsia="Times New Roman" w:hAnsi="Courier New" w:cs="Courier New"/>
+          <w:sz w:val="20"/>
+          <w:szCs w:val="20"/>
+          <w:lang w:eastAsia="en-GB"/>
+        </w:rPr>
+        <w:t xml:space="preserve"> = 7</w:t>
+      </w:r>
+    </w:p>
+    <w:p>
+      <w:pPr>
+        <w:spacing w:after="0"/>
+        <w:rPr>
+          <w:rFonts w:ascii="Courier New" w:eastAsia="Times New Roman" w:hAnsi="Courier New" w:cs="Courier New"/>
+          <w:sz w:val="20"/>
+          <w:szCs w:val="20"/>
+          <w:lang w:eastAsia="en-GB"/>
+        </w:rPr>
+      </w:pPr>
+      <w:proofErr w:type="gramStart"/>
+      <w:r>
+        <w:rPr>
+          <w:rFonts w:ascii="Courier New" w:eastAsia="Times New Roman" w:hAnsi="Courier New" w:cs="Courier New"/>
+          <w:sz w:val="20"/>
+          <w:szCs w:val="20"/>
+          <w:lang w:eastAsia="en-GB"/>
+        </w:rPr>
+        <w:t>bananas</w:t>
+      </w:r>
+      <w:proofErr w:type="gramEnd"/>
+      <w:r>
+        <w:rPr>
+          <w:rFonts w:ascii="Courier New" w:eastAsia="Times New Roman" w:hAnsi="Courier New" w:cs="Courier New"/>
+          <w:sz w:val="20"/>
+          <w:szCs w:val="20"/>
+          <w:lang w:eastAsia="en-GB"/>
+        </w:rPr>
+        <w:t xml:space="preserve"> = 14</w:t>
+      </w:r>
+    </w:p>
+    <w:p>
+      <w:pPr>
+        <w:spacing w:after="0"/>
+        <w:rPr>
+          <w:rFonts w:ascii="Courier New" w:eastAsia="Times New Roman" w:hAnsi="Courier New" w:cs="Courier New"/>
+          <w:sz w:val="20"/>
+          <w:szCs w:val="20"/>
+          <w:lang w:eastAsia="en-GB"/>
+        </w:rPr>
+      </w:pPr>
+    </w:p>
+    <w:p>
+      <w:pPr>
+        <w:spacing w:after="0"/>
+        <w:rPr>
+          <w:rFonts w:ascii="Courier New" w:eastAsia="Times New Roman" w:hAnsi="Courier New" w:cs="Courier New"/>
+          <w:sz w:val="20"/>
+          <w:szCs w:val="20"/>
+          <w:lang w:eastAsia="en-GB"/>
+        </w:rPr>
+      </w:pPr>
+      <w:proofErr w:type="spellStart"/>
+      <w:r>
+        <w:rPr>
+          <w:rFonts w:ascii="Courier New" w:eastAsia="Times New Roman" w:hAnsi="Courier New" w:cs="Courier New"/>
+          <w:sz w:val="20"/>
+          <w:szCs w:val="20"/>
+          <w:lang w:eastAsia="en-GB"/>
+        </w:rPr>
+        <w:t>total_fruit</w:t>
+      </w:r>
+      <w:proofErr w:type="spellEnd"/>
+      <w:r>
+        <w:rPr>
+          <w:rFonts w:ascii="Courier New" w:eastAsia="Times New Roman" w:hAnsi="Courier New" w:cs="Courier New"/>
+          <w:sz w:val="20"/>
+          <w:szCs w:val="20"/>
+          <w:lang w:eastAsia="en-GB"/>
+        </w:rPr>
+        <w:t xml:space="preserve"> = apples + oranges + bananas</w:t>
+      </w:r>
+    </w:p>
+    <w:p>
+      <w:pPr>
+        <w:spacing w:after="0"/>
+        <w:rPr>
+          <w:rFonts w:ascii="Courier New" w:eastAsia="Times New Roman" w:hAnsi="Courier New" w:cs="Courier New"/>
+          <w:sz w:val="20"/>
+          <w:szCs w:val="20"/>
+          <w:lang w:eastAsia="en-GB"/>
+        </w:rPr>
+      </w:pPr>
+      <w:proofErr w:type="spellStart"/>
+      <w:r>
+        <w:rPr>
+          <w:rFonts w:ascii="Courier New" w:eastAsia="Times New Roman" w:hAnsi="Courier New" w:cs="Courier New"/>
+          <w:sz w:val="20"/>
+          <w:szCs w:val="20"/>
+          <w:lang w:eastAsia="en-GB"/>
+        </w:rPr>
+        <w:t>avg_fruit</w:t>
+      </w:r>
+      <w:proofErr w:type="spellEnd"/>
+      <w:r>
+        <w:rPr>
+          <w:rFonts w:ascii="Courier New" w:eastAsia="Times New Roman" w:hAnsi="Courier New" w:cs="Courier New"/>
+          <w:sz w:val="20"/>
+          <w:szCs w:val="20"/>
+          <w:lang w:eastAsia="en-GB"/>
+        </w:rPr>
+        <w:t xml:space="preserve"> = </w:t>
+      </w:r>
+      <w:proofErr w:type="spellStart"/>
+      <w:r>
+        <w:rPr>
+          <w:rFonts w:ascii="Courier New" w:eastAsia="Times New Roman" w:hAnsi="Courier New" w:cs="Courier New"/>
+          <w:sz w:val="20"/>
+          <w:szCs w:val="20"/>
+          <w:lang w:eastAsia="en-GB"/>
+        </w:rPr>
+        <w:t>total_fruit</w:t>
+      </w:r>
+      <w:proofErr w:type="spellEnd"/>
+      <w:r>
+        <w:rPr>
+          <w:rFonts w:ascii="Courier New" w:eastAsia="Times New Roman" w:hAnsi="Courier New" w:cs="Courier New"/>
+          <w:sz w:val="20"/>
+          <w:szCs w:val="20"/>
+          <w:lang w:eastAsia="en-GB"/>
+        </w:rPr>
+        <w:t xml:space="preserve"> // 3</w:t>
+      </w:r>
+    </w:p>
+    <w:p>
+      <w:pPr>
+        <w:spacing w:after="0"/>
+        <w:rPr>
+          <w:rFonts w:ascii="Courier New" w:eastAsia="Times New Roman" w:hAnsi="Courier New" w:cs="Courier New"/>
+          <w:sz w:val="20"/>
+          <w:szCs w:val="20"/>
+          <w:lang w:eastAsia="en-GB"/>
+        </w:rPr>
+      </w:pPr>
+    </w:p>
+    <w:p>
+      <w:pPr>
+        <w:spacing w:after="0"/>
+        <w:rPr>
+          <w:rFonts w:ascii="Courier New" w:eastAsia="Times New Roman" w:hAnsi="Courier New" w:cs="Courier New"/>
+          <w:sz w:val="20"/>
+          <w:szCs w:val="20"/>
+          <w:lang w:eastAsia="en-GB"/>
+        </w:rPr>
+      </w:pPr>
+      <w:proofErr w:type="gramStart"/>
+      <w:r>
+        <w:rPr>
+          <w:rFonts w:ascii="Courier New" w:eastAsia="Times New Roman" w:hAnsi="Courier New" w:cs="Courier New"/>
+          <w:sz w:val="20"/>
+          <w:szCs w:val="20"/>
+          <w:lang w:eastAsia="en-GB"/>
+        </w:rPr>
+        <w:t>print(</w:t>
+      </w:r>
+      <w:proofErr w:type="gramEnd"/>
+      <w:r>
+        <w:rPr>
+          <w:rFonts w:ascii="Courier New" w:eastAsia="Times New Roman" w:hAnsi="Courier New" w:cs="Courier New"/>
+          <w:sz w:val="20"/>
+          <w:szCs w:val="20"/>
+          <w:lang w:eastAsia="en-GB"/>
+        </w:rPr>
+        <w:t xml:space="preserve">"Total fruit:", </w:t>
+      </w:r>
+      <w:proofErr w:type="spellStart"/>
+      <w:r>
+        <w:rPr>
+          <w:rFonts w:ascii="Courier New" w:eastAsia="Times New Roman" w:hAnsi="Courier New" w:cs="Courier New"/>
+          <w:sz w:val="20"/>
+          <w:szCs w:val="20"/>
+          <w:lang w:eastAsia="en-GB"/>
+        </w:rPr>
+        <w:t>total_fruit</w:t>
+      </w:r>
+      <w:proofErr w:type="spellEnd"/>
+      <w:r>
+        <w:rPr>
+          <w:rFonts w:ascii="Courier New" w:eastAsia="Times New Roman" w:hAnsi="Courier New" w:cs="Courier New"/>
+          <w:sz w:val="20"/>
+          <w:szCs w:val="20"/>
+          <w:lang w:eastAsia="en-GB"/>
+        </w:rPr>
+        <w:t>)</w:t>
+      </w:r>
+    </w:p>
+    <w:p>
+      <w:pPr>
+        <w:spacing w:after="0"/>
+        <w:rPr>
+          <w:rFonts w:ascii="Courier New" w:eastAsia="Times New Roman" w:hAnsi="Courier New" w:cs="Courier New"/>
+          <w:sz w:val="20"/>
+          <w:szCs w:val="20"/>
+          <w:lang w:eastAsia="en-GB"/>
+        </w:rPr>
+      </w:pPr>
+      <w:proofErr w:type="gramStart"/>
+      <w:r>
+        <w:rPr>
+          <w:rFonts w:ascii="Courier New" w:eastAsia="Times New Roman" w:hAnsi="Courier New" w:cs="Courier New"/>
+          <w:sz w:val="20"/>
+          <w:szCs w:val="20"/>
+          <w:lang w:eastAsia="en-GB"/>
+        </w:rPr>
+        <w:t>print(</w:t>
+      </w:r>
+      <w:proofErr w:type="gramEnd"/>
+      <w:r>
+        <w:rPr>
+          <w:rFonts w:ascii="Courier New" w:eastAsia="Times New Roman" w:hAnsi="Courier New" w:cs="Courier New"/>
+          <w:sz w:val="20"/>
+          <w:szCs w:val="20"/>
+          <w:lang w:eastAsia="en-GB"/>
+        </w:rPr>
+        <w:t xml:space="preserve">"Average fruit:", </w:t>
+      </w:r>
+      <w:proofErr w:type="spellStart"/>
+      <w:r>
+        <w:rPr>
+          <w:rFonts w:ascii="Courier New" w:eastAsia="Times New Roman" w:hAnsi="Courier New" w:cs="Courier New"/>
+          <w:sz w:val="20"/>
+          <w:szCs w:val="20"/>
+          <w:lang w:eastAsia="en-GB"/>
+        </w:rPr>
+        <w:t>avg_fruit</w:t>
+      </w:r>
+      <w:proofErr w:type="spellEnd"/>
+      <w:r>
+        <w:rPr>
+          <w:rFonts w:ascii="Courier New" w:eastAsia="Times New Roman" w:hAnsi="Courier New" w:cs="Courier New"/>
+          <w:sz w:val="20"/>
+          <w:szCs w:val="20"/>
+          <w:lang w:eastAsia="en-GB"/>
+        </w:rPr>
+        <w:t>)</w:t>
+      </w:r>
+    </w:p>
+    <w:p>
+      <w:pPr>
+        <w:spacing w:after="0"/>
+        <w:rPr>
+          <w:rFonts w:ascii="Courier New" w:eastAsia="Times New Roman" w:hAnsi="Courier New" w:cs="Courier New"/>
+          <w:sz w:val="20"/>
+          <w:szCs w:val="20"/>
+          <w:lang w:eastAsia="en-GB"/>
+        </w:rPr>
+      </w:pPr>
+    </w:p>
+    <w:p>
+      <w:pPr>
+        <w:spacing w:after="0"/>
+        <w:rPr>
+          <w:rFonts w:ascii="Courier New" w:eastAsia="Times New Roman" w:hAnsi="Courier New" w:cs="Courier New"/>
+          <w:sz w:val="20"/>
+          <w:szCs w:val="20"/>
+          <w:lang w:eastAsia="en-GB"/>
+        </w:rPr>
+      </w:pPr>
+      <w:proofErr w:type="gramStart"/>
+      <w:r>
+        <w:rPr>
+          <w:rFonts w:ascii="Courier New" w:eastAsia="Times New Roman" w:hAnsi="Courier New" w:cs="Courier New"/>
+          <w:sz w:val="20"/>
+          <w:szCs w:val="20"/>
+          <w:lang w:eastAsia="en-GB"/>
+        </w:rPr>
+        <w:t>pears</w:t>
+      </w:r>
+      <w:proofErr w:type="gramEnd"/>
+      <w:r>
+        <w:rPr>
+          <w:rFonts w:ascii="Courier New" w:eastAsia="Times New Roman" w:hAnsi="Courier New" w:cs="Courier New"/>
+          <w:sz w:val="20"/>
+          <w:szCs w:val="20"/>
+          <w:lang w:eastAsia="en-GB"/>
+        </w:rPr>
+        <w:t xml:space="preserve"> = 8</w:t>
+      </w:r>
+    </w:p>
+    <w:p>
+      <w:pPr>
+        <w:spacing w:after="0"/>
+        <w:rPr>
+          <w:rFonts w:ascii="Courier New" w:eastAsia="Times New Roman" w:hAnsi="Courier New" w:cs="Courier New"/>
+          <w:sz w:val="20"/>
+          <w:szCs w:val="20"/>
+          <w:lang w:eastAsia="en-GB"/>
+        </w:rPr>
+      </w:pPr>
+      <w:proofErr w:type="gramStart"/>
+      <w:r>
+        <w:rPr>
+          <w:rFonts w:ascii="Courier New" w:eastAsia="Times New Roman" w:hAnsi="Courier New" w:cs="Courier New"/>
+          <w:sz w:val="20"/>
+          <w:szCs w:val="20"/>
+          <w:lang w:eastAsia="en-GB"/>
+        </w:rPr>
+        <w:t>peaches</w:t>
+      </w:r>
+      <w:proofErr w:type="gramEnd"/>
+      <w:r>
+        <w:rPr>
+          <w:rFonts w:ascii="Courier New" w:eastAsia="Times New Roman" w:hAnsi="Courier New" w:cs="Courier New"/>
+          <w:sz w:val="20"/>
+          <w:szCs w:val="20"/>
+          <w:lang w:eastAsia="en-GB"/>
+        </w:rPr>
+        <w:t xml:space="preserve"> = 4</w:t>
+      </w:r>
+    </w:p>
+    <w:p>
+      <w:pPr>
+        <w:spacing w:after="0"/>
+        <w:rPr>
+          <w:rFonts w:ascii="Courier New" w:eastAsia="Times New Roman" w:hAnsi="Courier New" w:cs="Courier New"/>
+          <w:sz w:val="20"/>
+          <w:szCs w:val="20"/>
+          <w:lang w:eastAsia="en-GB"/>
+        </w:rPr>
+      </w:pPr>
+    </w:p>
+    <w:p>
+      <w:pPr>
+        <w:spacing w:after="0"/>
+        <w:rPr>
+          <w:rFonts w:ascii="Courier New" w:eastAsia="Times New Roman" w:hAnsi="Courier New" w:cs="Courier New"/>
+          <w:sz w:val="20"/>
+          <w:szCs w:val="20"/>
+          <w:lang w:eastAsia="en-GB"/>
+        </w:rPr>
+      </w:pPr>
+      <w:proofErr w:type="gramStart"/>
+      <w:r>
+        <w:rPr>
+          <w:rFonts w:ascii="Courier New" w:eastAsia="Times New Roman" w:hAnsi="Courier New" w:cs="Courier New"/>
+          <w:sz w:val="20"/>
+          <w:szCs w:val="20"/>
+          <w:lang w:eastAsia="en-GB"/>
+        </w:rPr>
         <w:lastRenderedPageBreak/>
+        <w:t>calculation</w:t>
+      </w:r>
+      <w:proofErr w:type="gramEnd"/>
+      <w:r>
+        <w:rPr>
+          <w:rFonts w:ascii="Courier New" w:eastAsia="Times New Roman" w:hAnsi="Courier New" w:cs="Courier New"/>
+          <w:sz w:val="20"/>
+          <w:szCs w:val="20"/>
+          <w:lang w:eastAsia="en-GB"/>
+        </w:rPr>
+        <w:t xml:space="preserve"> = apples * (oranges + bananas) ** (pears % peaches)</w:t>
+      </w:r>
+    </w:p>
+    <w:p>
+      <w:pPr>
+        <w:spacing w:after="0"/>
+        <w:rPr>
+          <w:rFonts w:ascii="Courier New" w:eastAsia="Times New Roman" w:hAnsi="Courier New" w:cs="Courier New"/>
+          <w:sz w:val="20"/>
+          <w:szCs w:val="20"/>
+          <w:lang w:eastAsia="en-GB"/>
+        </w:rPr>
+      </w:pPr>
+    </w:p>
+    <w:p>
+      <w:pPr>
+        <w:spacing w:after="0"/>
+        <w:rPr>
+          <w:rFonts w:ascii="Times New Roman" w:eastAsia="Times New Roman" w:hAnsi="Times New Roman" w:cs="Times New Roman"/>
+          <w:sz w:val="24"/>
+          <w:szCs w:val="24"/>
+          <w:lang w:eastAsia="en-GB"/>
+        </w:rPr>
+      </w:pPr>
+      <w:proofErr w:type="gramStart"/>
+      <w:r>
+        <w:rPr>
+          <w:rFonts w:ascii="Courier New" w:eastAsia="Times New Roman" w:hAnsi="Courier New" w:cs="Courier New"/>
+          <w:sz w:val="20"/>
+          <w:szCs w:val="20"/>
+          <w:lang w:eastAsia="en-GB"/>
+        </w:rPr>
         <w:t>print(</w:t>
       </w:r>
       <w:proofErr w:type="gramEnd"/>
@@ -1271,262 +1220,17 @@
           <w:szCs w:val="20"/>
           <w:lang w:eastAsia="en-GB"/>
         </w:rPr>
-        <w:t>3 + 2 + 1 - 5 + 4 % 2 - 1 / 4 + 6)</w:t>
-      </w:r>
-      <w:r>
-        <w:rPr>
-          <w:rFonts w:ascii="Courier New" w:eastAsia="Times New Roman" w:hAnsi="Courier New" w:cs="Courier New"/>
-          <w:sz w:val="20"/>
-          <w:szCs w:val="20"/>
-          <w:lang w:eastAsia="en-GB"/>
-        </w:rPr>
-        <w:br/>
-      </w:r>
-    </w:p>
-    <w:p>
-      <w:pPr>
-        <w:tabs>
-          <w:tab w:val="left" w:pos="916"/>
-          <w:tab w:val="left" w:pos="1832"/>
-          <w:tab w:val="left" w:pos="2748"/>
-          <w:tab w:val="left" w:pos="3664"/>
-          <w:tab w:val="left" w:pos="4580"/>
-          <w:tab w:val="left" w:pos="5496"/>
-          <w:tab w:val="left" w:pos="6412"/>
-          <w:tab w:val="left" w:pos="7328"/>
-          <w:tab w:val="left" w:pos="8244"/>
-          <w:tab w:val="left" w:pos="9160"/>
-          <w:tab w:val="left" w:pos="10076"/>
-          <w:tab w:val="left" w:pos="10992"/>
-          <w:tab w:val="left" w:pos="11908"/>
-          <w:tab w:val="left" w:pos="12824"/>
-          <w:tab w:val="left" w:pos="13740"/>
-          <w:tab w:val="left" w:pos="14656"/>
-        </w:tabs>
-        <w:spacing w:after="0" w:line="240" w:lineRule="auto"/>
-        <w:rPr>
-          <w:rFonts w:ascii="Courier New" w:eastAsia="Times New Roman" w:hAnsi="Courier New" w:cs="Courier New"/>
-          <w:sz w:val="20"/>
-          <w:szCs w:val="20"/>
-          <w:lang w:eastAsia="en-GB"/>
-        </w:rPr>
-      </w:pPr>
-      <w:proofErr w:type="gramStart"/>
-      <w:r>
-        <w:rPr>
-          <w:rFonts w:ascii="Courier New" w:eastAsia="Times New Roman" w:hAnsi="Courier New" w:cs="Courier New"/>
-          <w:sz w:val="20"/>
-          <w:szCs w:val="20"/>
-          <w:lang w:eastAsia="en-GB"/>
-        </w:rPr>
-        <w:t>hour</w:t>
-      </w:r>
-      <w:proofErr w:type="gramEnd"/>
-      <w:r>
-        <w:rPr>
-          <w:rFonts w:ascii="Courier New" w:eastAsia="Times New Roman" w:hAnsi="Courier New" w:cs="Courier New"/>
-          <w:sz w:val="20"/>
-          <w:szCs w:val="20"/>
-          <w:lang w:eastAsia="en-GB"/>
-        </w:rPr>
-        <w:t xml:space="preserve"> = 60</w:t>
-      </w:r>
-    </w:p>
-    <w:p>
-      <w:pPr>
-        <w:tabs>
-          <w:tab w:val="left" w:pos="916"/>
-          <w:tab w:val="left" w:pos="1832"/>
-          <w:tab w:val="left" w:pos="2748"/>
-          <w:tab w:val="left" w:pos="3664"/>
-          <w:tab w:val="left" w:pos="4580"/>
-          <w:tab w:val="left" w:pos="5496"/>
-          <w:tab w:val="left" w:pos="6412"/>
-          <w:tab w:val="left" w:pos="7328"/>
-          <w:tab w:val="left" w:pos="8244"/>
-          <w:tab w:val="left" w:pos="9160"/>
-          <w:tab w:val="left" w:pos="10076"/>
-          <w:tab w:val="left" w:pos="10992"/>
-          <w:tab w:val="left" w:pos="11908"/>
-          <w:tab w:val="left" w:pos="12824"/>
-          <w:tab w:val="left" w:pos="13740"/>
-          <w:tab w:val="left" w:pos="14656"/>
-        </w:tabs>
-        <w:spacing w:after="0" w:line="240" w:lineRule="auto"/>
-        <w:rPr>
-          <w:rFonts w:ascii="Courier New" w:eastAsia="Times New Roman" w:hAnsi="Courier New" w:cs="Courier New"/>
-          <w:sz w:val="20"/>
-          <w:szCs w:val="20"/>
-          <w:lang w:eastAsia="en-GB"/>
-        </w:rPr>
-      </w:pPr>
-      <w:r>
-        <w:rPr>
-          <w:rFonts w:ascii="Courier New" w:eastAsia="Times New Roman" w:hAnsi="Courier New" w:cs="Courier New"/>
-          <w:sz w:val="20"/>
-          <w:szCs w:val="20"/>
-          <w:lang w:eastAsia="en-GB"/>
-        </w:rPr>
-        <w:t>minutes_in_12_weeks = ((hour * 24) * 7) * 12</w:t>
-      </w:r>
-    </w:p>
-    <w:p>
-      <w:pPr>
-        <w:tabs>
-          <w:tab w:val="left" w:pos="916"/>
-          <w:tab w:val="left" w:pos="1832"/>
-          <w:tab w:val="left" w:pos="2748"/>
-          <w:tab w:val="left" w:pos="3664"/>
-          <w:tab w:val="left" w:pos="4580"/>
-          <w:tab w:val="left" w:pos="5496"/>
-          <w:tab w:val="left" w:pos="6412"/>
-          <w:tab w:val="left" w:pos="7328"/>
-          <w:tab w:val="left" w:pos="8244"/>
-          <w:tab w:val="left" w:pos="9160"/>
-          <w:tab w:val="left" w:pos="10076"/>
-          <w:tab w:val="left" w:pos="10992"/>
-          <w:tab w:val="left" w:pos="11908"/>
-          <w:tab w:val="left" w:pos="12824"/>
-          <w:tab w:val="left" w:pos="13740"/>
-          <w:tab w:val="left" w:pos="14656"/>
-        </w:tabs>
-        <w:spacing w:after="0" w:line="240" w:lineRule="auto"/>
-        <w:rPr>
-          <w:rFonts w:ascii="Courier New" w:eastAsia="Times New Roman" w:hAnsi="Courier New" w:cs="Courier New"/>
-          <w:sz w:val="20"/>
-          <w:szCs w:val="20"/>
-          <w:lang w:eastAsia="en-GB"/>
-        </w:rPr>
-      </w:pPr>
-    </w:p>
-    <w:p>
-      <w:pPr>
-        <w:tabs>
-          <w:tab w:val="left" w:pos="916"/>
-          <w:tab w:val="left" w:pos="1832"/>
-          <w:tab w:val="left" w:pos="2748"/>
-          <w:tab w:val="left" w:pos="3664"/>
-          <w:tab w:val="left" w:pos="4580"/>
-          <w:tab w:val="left" w:pos="5496"/>
-          <w:tab w:val="left" w:pos="6412"/>
-          <w:tab w:val="left" w:pos="7328"/>
-          <w:tab w:val="left" w:pos="8244"/>
-          <w:tab w:val="left" w:pos="9160"/>
-          <w:tab w:val="left" w:pos="10076"/>
-          <w:tab w:val="left" w:pos="10992"/>
-          <w:tab w:val="left" w:pos="11908"/>
-          <w:tab w:val="left" w:pos="12824"/>
-          <w:tab w:val="left" w:pos="13740"/>
-          <w:tab w:val="left" w:pos="14656"/>
-        </w:tabs>
-        <w:spacing w:after="0" w:line="240" w:lineRule="auto"/>
-        <w:rPr>
-          <w:rFonts w:ascii="Courier New" w:eastAsia="Times New Roman" w:hAnsi="Courier New" w:cs="Courier New"/>
-          <w:sz w:val="20"/>
-          <w:szCs w:val="20"/>
-          <w:lang w:eastAsia="en-GB"/>
-        </w:rPr>
-      </w:pPr>
-      <w:proofErr w:type="gramStart"/>
-      <w:r>
-        <w:rPr>
-          <w:rFonts w:ascii="Courier New" w:eastAsia="Times New Roman" w:hAnsi="Courier New" w:cs="Courier New"/>
-          <w:sz w:val="20"/>
-          <w:szCs w:val="20"/>
-          <w:lang w:eastAsia="en-GB"/>
-        </w:rPr>
-        <w:t>print(</w:t>
-      </w:r>
-      <w:proofErr w:type="gramEnd"/>
-      <w:r>
-        <w:rPr>
-          <w:rFonts w:ascii="Courier New" w:eastAsia="Times New Roman" w:hAnsi="Courier New" w:cs="Courier New"/>
-          <w:sz w:val="20"/>
-          <w:szCs w:val="20"/>
-          <w:lang w:eastAsia="en-GB"/>
-        </w:rPr>
-        <w:t>"Minutes in a 12 week period:", minutes_in_12_weeks)</w:t>
-      </w:r>
-    </w:p>
-    <w:p>
-      <w:pPr>
-        <w:spacing w:after="0" w:line="240" w:lineRule="auto"/>
-        <w:rPr>
-          <w:rFonts w:ascii="Times New Roman" w:eastAsia="Times New Roman" w:hAnsi="Times New Roman" w:cs="Times New Roman"/>
-          <w:sz w:val="24"/>
-          <w:szCs w:val="24"/>
-          <w:lang w:eastAsia="en-GB"/>
-        </w:rPr>
-      </w:pPr>
-    </w:p>
-    <w:p>
-      <w:pPr>
-        <w:rPr>
-          <w:lang w:eastAsia="en-GB"/>
-        </w:rPr>
-      </w:pPr>
-      <w:r>
-        <w:rPr>
-          <w:lang w:eastAsia="en-GB"/>
-        </w:rPr>
-        <w:t xml:space="preserve">One thing to point out before we continue is the use of </w:t>
-      </w:r>
-      <w:proofErr w:type="gramStart"/>
-      <w:r>
-        <w:rPr>
-          <w:lang w:eastAsia="en-GB"/>
-        </w:rPr>
-        <w:t>'</w:t>
-      </w:r>
-      <w:proofErr w:type="spellStart"/>
-      <w:r>
-        <w:rPr>
-          <w:lang w:eastAsia="en-GB"/>
-        </w:rPr>
-        <w:t>int</w:t>
-      </w:r>
-      <w:proofErr w:type="spellEnd"/>
-      <w:r>
-        <w:rPr>
-          <w:lang w:eastAsia="en-GB"/>
-        </w:rPr>
-        <w:t>(</w:t>
-      </w:r>
-      <w:proofErr w:type="gramEnd"/>
-      <w:r>
-        <w:rPr>
-          <w:lang w:eastAsia="en-GB"/>
-        </w:rPr>
-        <w:t xml:space="preserve">)' when calculating an average of 3 values. </w:t>
-      </w:r>
-      <w:proofErr w:type="gramStart"/>
-      <w:r>
-        <w:rPr>
-          <w:lang w:eastAsia="en-GB"/>
-        </w:rPr>
-        <w:t>'</w:t>
-      </w:r>
-      <w:proofErr w:type="spellStart"/>
-      <w:r>
-        <w:rPr>
-          <w:lang w:eastAsia="en-GB"/>
-        </w:rPr>
-        <w:t>int</w:t>
-      </w:r>
-      <w:proofErr w:type="spellEnd"/>
-      <w:r>
-        <w:rPr>
-          <w:lang w:eastAsia="en-GB"/>
-        </w:rPr>
-        <w:t>(</w:t>
-      </w:r>
-      <w:proofErr w:type="gramEnd"/>
-      <w:r>
-        <w:rPr>
-          <w:lang w:eastAsia="en-GB"/>
-        </w:rPr>
-        <w:t>)' forces the result of the operation to be an integer rather than a float, basically removing the decimal point and any numbers following it. It depends on the situation, but there are times when you may want to force your variable data types for consistency. Maintaining control over data types can also help prevent unwanted results.</w:t>
-      </w:r>
+        <w:t>"Calculation:", calculation)</w:t>
+      </w:r>
+    </w:p>
+    <w:p>
+      <w:pPr>
+        <w:spacing w:after="0"/>
+        <w:rPr>
+          <w:rFonts w:hint="eastAsia"/>
+          <w:lang w:eastAsia="ja-JP"/>
+        </w:rPr>
+      </w:pPr>
     </w:p>
     <w:p>
       <w:pPr>

</xml_diff>